<commit_message>
answers to question2 in section 1
</commit_message>
<xml_diff>
--- a/Section_1.docx
+++ b/Section_1.docx
@@ -39,20 +39,582 @@
     </w:p>
     <w:p>
       <w:pPr>
+        <w:numPr>
+          <w:ilvl w:val="0"/>
+          <w:numId w:val="1"/>
+        </w:numPr>
+        <w:ind w:left="720" w:hanging="360"/>
+        <w:rPr>
+          <w:u w:val="none"/>
+        </w:rPr>
+      </w:pPr>
+      <w:r>
+        <w:rPr>
+          <w:b w:val="1"/>
+          <w:rtl w:val="0"/>
+        </w:rPr>
+        <w:t xml:space="preserve">Code Security:</w:t>
+      </w:r>
+      <w:r>
+        <w:rPr>
+          <w:rtl w:val="0"/>
+        </w:rPr>
+        <w:t xml:space="preserve"> Ensuring secure coding practices, code review, and static code analysis.</w:t>
+      </w:r>
+    </w:p>
+    <w:p>
+      <w:pPr>
+        <w:numPr>
+          <w:ilvl w:val="0"/>
+          <w:numId w:val="1"/>
+        </w:numPr>
+        <w:ind w:left="720" w:hanging="360"/>
+        <w:rPr>
+          <w:u w:val="none"/>
+        </w:rPr>
+      </w:pPr>
+      <w:r>
+        <w:rPr>
+          <w:b w:val="1"/>
+          <w:rtl w:val="0"/>
+        </w:rPr>
+        <w:t xml:space="preserve">Configuration Management:</w:t>
+      </w:r>
+      <w:r>
+        <w:rPr>
+          <w:rtl w:val="0"/>
+        </w:rPr>
+        <w:t xml:space="preserve"> Managing configurations securely to prevent unauthorized changes.</w:t>
+      </w:r>
+    </w:p>
+    <w:p>
+      <w:pPr>
+        <w:numPr>
+          <w:ilvl w:val="0"/>
+          <w:numId w:val="1"/>
+        </w:numPr>
+        <w:ind w:left="720" w:hanging="360"/>
+        <w:rPr>
+          <w:u w:val="none"/>
+        </w:rPr>
+      </w:pPr>
+      <w:r>
+        <w:rPr>
+          <w:b w:val="1"/>
+          <w:rtl w:val="0"/>
+        </w:rPr>
+        <w:t xml:space="preserve">Access Control:</w:t>
+      </w:r>
+      <w:r>
+        <w:rPr>
+          <w:rtl w:val="0"/>
+        </w:rPr>
+        <w:t xml:space="preserve"> Implementing strict access controls and role-based access control (RBAC).</w:t>
+      </w:r>
+    </w:p>
+    <w:p>
+      <w:pPr>
+        <w:numPr>
+          <w:ilvl w:val="0"/>
+          <w:numId w:val="1"/>
+        </w:numPr>
+        <w:ind w:left="720" w:hanging="360"/>
+        <w:rPr>
+          <w:u w:val="none"/>
+        </w:rPr>
+      </w:pPr>
+      <w:r>
+        <w:rPr>
+          <w:b w:val="1"/>
+          <w:rtl w:val="0"/>
+        </w:rPr>
+        <w:t xml:space="preserve">Infrastructure as Code (IaC):</w:t>
+      </w:r>
+      <w:r>
+        <w:rPr>
+          <w:rtl w:val="0"/>
+        </w:rPr>
+        <w:t xml:space="preserve"> Ensuring IaC templates are secure and free from vulnerabilities.</w:t>
+      </w:r>
+    </w:p>
+    <w:p>
+      <w:pPr>
+        <w:numPr>
+          <w:ilvl w:val="0"/>
+          <w:numId w:val="1"/>
+        </w:numPr>
+        <w:ind w:left="720" w:hanging="360"/>
+        <w:rPr>
+          <w:u w:val="none"/>
+        </w:rPr>
+      </w:pPr>
+      <w:r>
+        <w:rPr>
+          <w:b w:val="1"/>
+          <w:rtl w:val="0"/>
+        </w:rPr>
+        <w:t xml:space="preserve">CI/CD Pipeline Security:</w:t>
+      </w:r>
+      <w:r>
+        <w:rPr>
+          <w:rtl w:val="0"/>
+        </w:rPr>
+        <w:t xml:space="preserve"> Securing the build and deployment pipelines to prevent unauthorized access and tampering.</w:t>
+      </w:r>
+    </w:p>
+    <w:p>
+      <w:pPr>
+        <w:numPr>
+          <w:ilvl w:val="0"/>
+          <w:numId w:val="1"/>
+        </w:numPr>
+        <w:ind w:left="720" w:hanging="360"/>
+        <w:rPr>
+          <w:u w:val="none"/>
+        </w:rPr>
+      </w:pPr>
+      <w:r>
+        <w:rPr>
+          <w:b w:val="1"/>
+          <w:rtl w:val="0"/>
+        </w:rPr>
+        <w:t xml:space="preserve">Monitoring and Logging:</w:t>
+      </w:r>
+      <w:r>
+        <w:rPr>
+          <w:rtl w:val="0"/>
+        </w:rPr>
+        <w:t xml:space="preserve"> Continuous monitoring and logging to detect and respond to security incidents.</w:t>
+      </w:r>
+    </w:p>
+    <w:p>
+      <w:pPr>
+        <w:numPr>
+          <w:ilvl w:val="0"/>
+          <w:numId w:val="1"/>
+        </w:numPr>
+        <w:ind w:left="720" w:hanging="360"/>
+        <w:rPr>
+          <w:u w:val="none"/>
+        </w:rPr>
+      </w:pPr>
+      <w:r>
+        <w:rPr>
+          <w:b w:val="1"/>
+          <w:rtl w:val="0"/>
+        </w:rPr>
+        <w:t xml:space="preserve">Cultural Resistance and Too much focus on tools: </w:t>
+      </w:r>
+      <w:r>
+        <w:rPr>
+          <w:rtl w:val="0"/>
+        </w:rPr>
+        <w:t xml:space="preserve">With the ever increasing tools and technologies that DevOps engineers employ to make their works easier, security in devops is a shared responsibility. Convincing teams to join in and makes implementing security in DevOps practices easier.</w:t>
+      </w:r>
+    </w:p>
+    <w:p>
+      <w:pPr>
+        <w:numPr>
+          <w:ilvl w:val="0"/>
+          <w:numId w:val="1"/>
+        </w:numPr>
+        <w:ind w:left="720" w:hanging="360"/>
+        <w:rPr>
+          <w:u w:val="none"/>
+        </w:rPr>
+      </w:pPr>
+      <w:r>
+        <w:rPr>
+          <w:b w:val="1"/>
+          <w:rtl w:val="0"/>
+        </w:rPr>
+        <w:t xml:space="preserve">Legacy environments: </w:t>
+      </w:r>
+      <w:r>
+        <w:rPr>
+          <w:rtl w:val="0"/>
+        </w:rPr>
+        <w:t xml:space="preserve">Inasmuch as DevOps is a relatively new concept, most tools are not compatible with legacy environments which hosts most services. This presents the dilemma of incompatibility with these systems and might take some time to find a compatible solution to these systems.</w:t>
+        <w:br w:type="textWrapping"/>
+      </w:r>
+      <w:r>
+        <w:rPr>
+          <w:b w:val="1"/>
+          <w:rtl w:val="0"/>
+        </w:rPr>
+        <w:t xml:space="preserve">Cloud security: </w:t>
+      </w:r>
+      <w:r>
+        <w:rPr>
+          <w:rtl w:val="0"/>
+        </w:rPr>
+        <w:t xml:space="preserve">As Cloud computing becomes the defacto the the day, the security risk with deploying to cloud environments increases with the ever changing cybersecurity landscape and the proliferation of AI. This poses the challenge to ensure proper security measures are put in place to mitigate the risks of accidentally exposing sensitive data in cloud environments.</w:t>
+        <w:br w:type="textWrapping"/>
+      </w:r>
+      <w:r>
+        <w:rPr>
+          <w:b w:val="1"/>
+          <w:rtl w:val="0"/>
+        </w:rPr>
+        <w:t xml:space="preserve">New and Complex security implementations for Containers and k8s environment: </w:t>
+      </w:r>
+      <w:r>
+        <w:rPr>
+          <w:rtl w:val="0"/>
+        </w:rPr>
+        <w:t xml:space="preserve">Change is the only constant in this ever changing technology industry. With the introduction of new tools and technologies on the daily, the need arises for proper security implementation in utilizing these tools for critical production environments. Most of these tools come with their custom security configurations and setup which requires expertise and learning before efficient automation can be implemented using DevOps.</w:t>
+      </w:r>
+    </w:p>
+    <w:p>
+      <w:pPr>
         <w:rPr/>
       </w:pPr>
       <w:r>
         <w:rPr>
-          <w:b w:val="1"/>
-          <w:rtl w:val="0"/>
-        </w:rPr>
-        <w:t xml:space="preserve">Code Security:</w:t>
-      </w:r>
-      <w:r>
-        <w:rPr>
-          <w:rtl w:val="0"/>
-        </w:rPr>
-        <w:t xml:space="preserve"> Ensuring secure coding practices, code review, and static code analysis.</w:t>
+          <w:rtl w:val="0"/>
+        </w:rPr>
+      </w:r>
+    </w:p>
+    <w:p>
+      <w:pPr>
+        <w:rPr>
+          <w:b w:val="1"/>
+        </w:rPr>
+      </w:pPr>
+      <w:r>
+        <w:rPr>
+          <w:rtl w:val="0"/>
+        </w:rPr>
+        <w:t xml:space="preserve"> </w:t>
+      </w:r>
+      <w:r>
+        <w:rPr>
+          <w:rtl w:val="0"/>
+        </w:rPr>
+      </w:r>
+    </w:p>
+    <w:p>
+      <w:pPr>
+        <w:rPr>
+          <w:b w:val="1"/>
+          <w:u w:val="single"/>
+        </w:rPr>
+      </w:pPr>
+      <w:r>
+        <w:rPr>
+          <w:b w:val="1"/>
+          <w:u w:val="single"/>
+          <w:rtl w:val="0"/>
+        </w:rPr>
+        <w:t xml:space="preserve">Question2</w:t>
+      </w:r>
+    </w:p>
+    <w:p>
+      <w:pPr>
+        <w:rPr>
+          <w:b w:val="1"/>
+        </w:rPr>
+      </w:pPr>
+      <w:r>
+        <w:rPr>
+          <w:b w:val="1"/>
+          <w:rtl w:val="0"/>
+        </w:rPr>
+        <w:t xml:space="preserve">How do you design a self-healing distributed service?</w:t>
+      </w:r>
+    </w:p>
+    <w:p>
+      <w:pPr>
+        <w:rPr>
+          <w:b w:val="1"/>
+        </w:rPr>
+      </w:pPr>
+      <w:r>
+        <w:rPr>
+          <w:rtl w:val="0"/>
+        </w:rPr>
+      </w:r>
+    </w:p>
+    <w:p>
+      <w:pPr>
+        <w:numPr>
+          <w:ilvl w:val="0"/>
+          <w:numId w:val="2"/>
+        </w:numPr>
+        <w:ind w:left="720" w:hanging="360"/>
+        <w:rPr>
+          <w:u w:val="none"/>
+        </w:rPr>
+      </w:pPr>
+      <w:r>
+        <w:rPr>
+          <w:b w:val="1"/>
+          <w:rtl w:val="0"/>
+        </w:rPr>
+        <w:t xml:space="preserve">Health Checks and Heartbeats:</w:t>
+      </w:r>
+      <w:r>
+        <w:rPr>
+          <w:rtl w:val="0"/>
+        </w:rPr>
+        <w:t xml:space="preserve"> Implement regular health checks to monitor the status of services.</w:t>
+      </w:r>
+    </w:p>
+    <w:p>
+      <w:pPr>
+        <w:numPr>
+          <w:ilvl w:val="0"/>
+          <w:numId w:val="2"/>
+        </w:numPr>
+        <w:ind w:left="720" w:hanging="360"/>
+        <w:rPr>
+          <w:u w:val="none"/>
+        </w:rPr>
+      </w:pPr>
+      <w:r>
+        <w:rPr>
+          <w:b w:val="1"/>
+          <w:rtl w:val="0"/>
+        </w:rPr>
+        <w:t xml:space="preserve">Redundancy and Replication:</w:t>
+      </w:r>
+      <w:r>
+        <w:rPr>
+          <w:rtl w:val="0"/>
+        </w:rPr>
+        <w:t xml:space="preserve"> Use redundant components to ensure availability and avoid single points of failure. This can be implemented using loadbalancer,backup databases or microservices.</w:t>
+      </w:r>
+    </w:p>
+    <w:p>
+      <w:pPr>
+        <w:numPr>
+          <w:ilvl w:val="0"/>
+          <w:numId w:val="2"/>
+        </w:numPr>
+        <w:ind w:left="720" w:hanging="360"/>
+        <w:rPr>
+          <w:u w:val="none"/>
+        </w:rPr>
+      </w:pPr>
+      <w:r>
+        <w:rPr>
+          <w:b w:val="1"/>
+          <w:rtl w:val="0"/>
+        </w:rPr>
+        <w:t xml:space="preserve">Implement Monitoring and Logging:</w:t>
+      </w:r>
+      <w:r>
+        <w:rPr>
+          <w:rtl w:val="0"/>
+        </w:rPr>
+        <w:t xml:space="preserve"> Utilize tools like prometheus,grafana or Elastic search to collect and visualize data about a systems health and performance. You can also use CloudWatch, CloudTrail or Logstash to capture and analyze logs and events from your systems.</w:t>
+      </w:r>
+    </w:p>
+    <w:p>
+      <w:pPr>
+        <w:numPr>
+          <w:ilvl w:val="0"/>
+          <w:numId w:val="2"/>
+        </w:numPr>
+        <w:ind w:left="720" w:hanging="360"/>
+        <w:rPr>
+          <w:b w:val="1"/>
+        </w:rPr>
+      </w:pPr>
+      <w:r>
+        <w:rPr>
+          <w:b w:val="1"/>
+          <w:rtl w:val="0"/>
+        </w:rPr>
+        <w:t xml:space="preserve">Apply feedback and control loops: </w:t>
+      </w:r>
+      <w:r>
+        <w:rPr>
+          <w:rtl w:val="0"/>
+        </w:rPr>
+        <w:t xml:space="preserve">You can use feedback and control loops to scale your system based on demand(autoscaling), to balance load across your services(loadbalancing), to switch to alternative resources(failover). This can be implemented by using technologies like kubernetes, AWS Auto Scaling,etc.</w:t>
+      </w:r>
+    </w:p>
+    <w:p>
+      <w:pPr>
+        <w:numPr>
+          <w:ilvl w:val="0"/>
+          <w:numId w:val="2"/>
+        </w:numPr>
+        <w:ind w:left="720" w:hanging="360"/>
+        <w:rPr>
+          <w:u w:val="none"/>
+        </w:rPr>
+      </w:pPr>
+      <w:r>
+        <w:rPr>
+          <w:b w:val="1"/>
+          <w:rtl w:val="0"/>
+        </w:rPr>
+        <w:t xml:space="preserve">Loose coupling(Event Driven Architectures): </w:t>
+      </w:r>
+      <w:r>
+        <w:rPr>
+          <w:rtl w:val="0"/>
+        </w:rPr>
+        <w:t xml:space="preserve">Design various components of your distributed service to be loosely coupled, eliminating dependencies and bottlenecks that comes with scaling. This can be implemented using message brokers, queues, consumer-producer pattern, publisher-subscriber etc.</w:t>
+      </w:r>
+    </w:p>
+    <w:p>
+      <w:pPr>
+        <w:numPr>
+          <w:ilvl w:val="0"/>
+          <w:numId w:val="2"/>
+        </w:numPr>
+        <w:ind w:left="720" w:hanging="360"/>
+        <w:rPr>
+          <w:u w:val="none"/>
+        </w:rPr>
+      </w:pPr>
+      <w:r>
+        <w:rPr>
+          <w:b w:val="1"/>
+          <w:rtl w:val="0"/>
+        </w:rPr>
+        <w:t xml:space="preserve">Failure Detection:</w:t>
+      </w:r>
+      <w:r>
+        <w:rPr>
+          <w:rtl w:val="0"/>
+        </w:rPr>
+        <w:t xml:space="preserve"> Use automated failure detection mechanisms to identify and isolate faulty components with little no human intervention.</w:t>
+      </w:r>
+    </w:p>
+    <w:p>
+      <w:pPr>
+        <w:numPr>
+          <w:ilvl w:val="0"/>
+          <w:numId w:val="2"/>
+        </w:numPr>
+        <w:ind w:left="720" w:hanging="360"/>
+        <w:rPr>
+          <w:u w:val="none"/>
+        </w:rPr>
+      </w:pPr>
+      <w:r>
+        <w:rPr>
+          <w:b w:val="1"/>
+          <w:rtl w:val="0"/>
+        </w:rPr>
+        <w:t xml:space="preserve">Leader election: </w:t>
+      </w:r>
+      <w:r>
+        <w:rPr>
+          <w:rtl w:val="0"/>
+        </w:rPr>
+        <w:t xml:space="preserve">Utilize consensus algorithms(eg: raft and paxos) in your distributed architecture to ensure consistency and uniformity in executing tasks.</w:t>
+      </w:r>
+    </w:p>
+    <w:p>
+      <w:pPr>
+        <w:numPr>
+          <w:ilvl w:val="0"/>
+          <w:numId w:val="2"/>
+        </w:numPr>
+        <w:ind w:left="720" w:hanging="360"/>
+        <w:rPr>
+          <w:u w:val="none"/>
+        </w:rPr>
+      </w:pPr>
+      <w:r>
+        <w:rPr>
+          <w:b w:val="1"/>
+          <w:rtl w:val="0"/>
+        </w:rPr>
+        <w:t xml:space="preserve">Throttling and Rate Limiting requests: </w:t>
+      </w:r>
+      <w:r>
+        <w:rPr>
+          <w:rtl w:val="0"/>
+        </w:rPr>
+        <w:t xml:space="preserve">Implement throttling algorithms(Leaky bucket, Sliding window, fixed window, token bucket,etc) to streamline requests to the service and efficiently handle peak loads without breaking down your service</w:t>
+      </w:r>
+      <w:r>
+        <w:rPr>
+          <w:rtl w:val="0"/>
+        </w:rPr>
+      </w:r>
+    </w:p>
+    <w:p>
+      <w:pPr>
+        <w:numPr>
+          <w:ilvl w:val="0"/>
+          <w:numId w:val="2"/>
+        </w:numPr>
+        <w:ind w:left="720" w:hanging="360"/>
+        <w:rPr>
+          <w:u w:val="none"/>
+        </w:rPr>
+      </w:pPr>
+      <w:r>
+        <w:rPr>
+          <w:b w:val="1"/>
+          <w:rtl w:val="0"/>
+        </w:rPr>
+        <w:t xml:space="preserve">Chaos engineering: </w:t>
+      </w:r>
+      <w:r>
+        <w:rPr>
+          <w:rtl w:val="0"/>
+        </w:rPr>
+        <w:t xml:space="preserve">Improve and learn from how your service recovers from failure by stress testing your service using tools like chaos monkey, gremlin, etc</w:t>
+      </w:r>
+    </w:p>
+    <w:p>
+      <w:pPr>
+        <w:numPr>
+          <w:ilvl w:val="0"/>
+          <w:numId w:val="2"/>
+        </w:numPr>
+        <w:spacing w:after="0" w:afterAutospacing="0" w:lineRule="auto"/>
+        <w:ind w:left="720" w:hanging="360"/>
+        <w:rPr>
+          <w:u w:val="none"/>
+        </w:rPr>
+      </w:pPr>
+      <w:r>
+        <w:rPr>
+          <w:b w:val="1"/>
+          <w:rtl w:val="0"/>
+        </w:rPr>
+        <w:t xml:space="preserve">Checkpoint long-running transactions</w:t>
+      </w:r>
+      <w:r>
+        <w:rPr>
+          <w:rtl w:val="0"/>
+        </w:rPr>
+        <w:t xml:space="preserve">: Use checkpoints to provide resiliency if a long-running operation fails.</w:t>
+      </w:r>
+    </w:p>
+    <w:p>
+      <w:pPr>
+        <w:numPr>
+          <w:ilvl w:val="0"/>
+          <w:numId w:val="2"/>
+        </w:numPr>
+        <w:spacing w:after="240" w:lineRule="auto"/>
+        <w:ind w:left="720" w:hanging="360"/>
+        <w:rPr>
+          <w:b w:val="1"/>
+        </w:rPr>
+      </w:pPr>
+      <w:r>
+        <w:rPr>
+          <w:b w:val="1"/>
+          <w:rtl w:val="0"/>
+        </w:rPr>
+        <w:t xml:space="preserve">Follow best practices and standards: </w:t>
+      </w:r>
+      <w:r>
+        <w:rPr>
+          <w:rtl w:val="0"/>
+        </w:rPr>
+        <w:t xml:space="preserve">Design modular, decoupled and loosely coupled components. Also enforce consistent naming conventions, documentation and code quality standards. Adhere to DevOps principles such as continuous integration,delivery,improvement and testing.</w:t>
       </w:r>
     </w:p>
     <w:p>
@@ -61,95 +623,13 @@
       </w:pPr>
       <w:r>
         <w:rPr>
-          <w:b w:val="1"/>
-          <w:rtl w:val="0"/>
-        </w:rPr>
-        <w:t xml:space="preserve">Configuration Management:</w:t>
-      </w:r>
-      <w:r>
-        <w:rPr>
-          <w:rtl w:val="0"/>
-        </w:rPr>
-        <w:t xml:space="preserve"> Managing configurations securely to prevent unauthorized changes.</w:t>
+          <w:rtl w:val="0"/>
+        </w:rPr>
       </w:r>
     </w:p>
     <w:p>
       <w:pPr>
         <w:rPr/>
-      </w:pPr>
-      <w:r>
-        <w:rPr>
-          <w:b w:val="1"/>
-          <w:rtl w:val="0"/>
-        </w:rPr>
-        <w:t xml:space="preserve">Access Control:</w:t>
-      </w:r>
-      <w:r>
-        <w:rPr>
-          <w:rtl w:val="0"/>
-        </w:rPr>
-        <w:t xml:space="preserve"> Implementing strict access controls and role-based access control (RBAC).</w:t>
-      </w:r>
-    </w:p>
-    <w:p>
-      <w:pPr>
-        <w:rPr/>
-      </w:pPr>
-      <w:r>
-        <w:rPr>
-          <w:b w:val="1"/>
-          <w:rtl w:val="0"/>
-        </w:rPr>
-        <w:t xml:space="preserve">Infrastructure as Code (IaC):</w:t>
-      </w:r>
-      <w:r>
-        <w:rPr>
-          <w:rtl w:val="0"/>
-        </w:rPr>
-        <w:t xml:space="preserve"> Ensuring IaC templates are secure and free from vulnerabilities.</w:t>
-      </w:r>
-    </w:p>
-    <w:p>
-      <w:pPr>
-        <w:rPr/>
-      </w:pPr>
-      <w:r>
-        <w:rPr>
-          <w:b w:val="1"/>
-          <w:rtl w:val="0"/>
-        </w:rPr>
-        <w:t xml:space="preserve">CI/CD Pipeline Security:</w:t>
-      </w:r>
-      <w:r>
-        <w:rPr>
-          <w:rtl w:val="0"/>
-        </w:rPr>
-        <w:t xml:space="preserve"> Securing the build and deployment pipelines to prevent unauthorized access and tampering.</w:t>
-      </w:r>
-    </w:p>
-    <w:p>
-      <w:pPr>
-        <w:rPr/>
-      </w:pPr>
-      <w:r>
-        <w:rPr>
-          <w:b w:val="1"/>
-          <w:rtl w:val="0"/>
-        </w:rPr>
-        <w:t xml:space="preserve">Monitoring and Logging:</w:t>
-      </w:r>
-      <w:r>
-        <w:rPr>
-          <w:rtl w:val="0"/>
-        </w:rPr>
-        <w:t xml:space="preserve"> Continuous monitoring and logging to detect and respond to security incidents.</w:t>
-      </w:r>
-    </w:p>
-    <w:p>
-      <w:pPr>
-        <w:rPr>
-          <w:b w:val="1"/>
-        </w:rPr>
       </w:pPr>
       <w:r>
         <w:rPr>
@@ -167,7 +647,234 @@
 </file>
 
 <file path=word/numbering.xml><?xml version="1.0" encoding="utf-8"?>
-<w:numbering xmlns:mc="http://schemas.openxmlformats.org/markup-compatibility/2006" xmlns:o="urn:schemas-microsoft-com:office:office" xmlns:r="http://schemas.openxmlformats.org/officeDocument/2006/relationships" xmlns:m="http://schemas.openxmlformats.org/officeDocument/2006/math" xmlns:v="urn:schemas-microsoft-com:vml" xmlns:wp="http://schemas.openxmlformats.org/drawingml/2006/wordprocessingDrawing" xmlns:w10="urn:schemas-microsoft-com:office:word" xmlns:w="http://schemas.openxmlformats.org/wordprocessingml/2006/main" xmlns:wne="http://schemas.microsoft.com/office/word/2006/wordml" xmlns:sl="http://schemas.openxmlformats.org/schemaLibrary/2006/main" xmlns:a="http://schemas.openxmlformats.org/drawingml/2006/main" xmlns:pic="http://schemas.openxmlformats.org/drawingml/2006/picture" xmlns:c="http://schemas.openxmlformats.org/drawingml/2006/chart" xmlns:lc="http://schemas.openxmlformats.org/drawingml/2006/lockedCanvas" xmlns:dgm="http://schemas.openxmlformats.org/drawingml/2006/diagram" xmlns:wps="http://schemas.microsoft.com/office/word/2010/wordprocessingShape" xmlns:wpg="http://schemas.microsoft.com/office/word/2010/wordprocessingGroup" xmlns:w14="http://schemas.microsoft.com/office/word/2010/wordml" xmlns:w15="http://schemas.microsoft.com/office/word/2012/wordml" xmlns:w16="http://schemas.microsoft.com/office/word/2018/wordml" xmlns:w16cex="http://schemas.microsoft.com/office/word/2018/wordml/cex" xmlns:w16cid="http://schemas.microsoft.com/office/word/2016/wordml/cid" xmlns="http://schemas.microsoft.com/office/tasks/2019/documenttasks" xmlns:cr="http://schemas.microsoft.com/office/comments/2020/reactions"/>
+<w:numbering xmlns:mc="http://schemas.openxmlformats.org/markup-compatibility/2006" xmlns:o="urn:schemas-microsoft-com:office:office" xmlns:r="http://schemas.openxmlformats.org/officeDocument/2006/relationships" xmlns:m="http://schemas.openxmlformats.org/officeDocument/2006/math" xmlns:v="urn:schemas-microsoft-com:vml" xmlns:wp="http://schemas.openxmlformats.org/drawingml/2006/wordprocessingDrawing" xmlns:w10="urn:schemas-microsoft-com:office:word" xmlns:w="http://schemas.openxmlformats.org/wordprocessingml/2006/main" xmlns:wne="http://schemas.microsoft.com/office/word/2006/wordml" xmlns:sl="http://schemas.openxmlformats.org/schemaLibrary/2006/main" xmlns:a="http://schemas.openxmlformats.org/drawingml/2006/main" xmlns:pic="http://schemas.openxmlformats.org/drawingml/2006/picture" xmlns:c="http://schemas.openxmlformats.org/drawingml/2006/chart" xmlns:lc="http://schemas.openxmlformats.org/drawingml/2006/lockedCanvas" xmlns:dgm="http://schemas.openxmlformats.org/drawingml/2006/diagram" xmlns:wps="http://schemas.microsoft.com/office/word/2010/wordprocessingShape" xmlns:wpg="http://schemas.microsoft.com/office/word/2010/wordprocessingGroup" xmlns:w14="http://schemas.microsoft.com/office/word/2010/wordml" xmlns:w15="http://schemas.microsoft.com/office/word/2012/wordml" xmlns:w16="http://schemas.microsoft.com/office/word/2018/wordml" xmlns:w16cex="http://schemas.microsoft.com/office/word/2018/wordml/cex" xmlns:w16cid="http://schemas.microsoft.com/office/word/2016/wordml/cid" xmlns="http://schemas.microsoft.com/office/tasks/2019/documenttasks" xmlns:cr="http://schemas.microsoft.com/office/comments/2020/reactions">
+  <w:abstractNum w:abstractNumId="1">
+    <w:lvl w:ilvl="0">
+      <w:start w:val="1"/>
+      <w:numFmt w:val="bullet"/>
+      <w:lvlText w:val="●"/>
+      <w:lvlJc w:val="left"/>
+      <w:pPr>
+        <w:ind w:left="720" w:hanging="360"/>
+      </w:pPr>
+      <w:rPr>
+        <w:u w:val="none"/>
+      </w:rPr>
+    </w:lvl>
+    <w:lvl w:ilvl="1">
+      <w:start w:val="1"/>
+      <w:numFmt w:val="bullet"/>
+      <w:lvlText w:val="○"/>
+      <w:lvlJc w:val="left"/>
+      <w:pPr>
+        <w:ind w:left="1440" w:hanging="360"/>
+      </w:pPr>
+      <w:rPr>
+        <w:u w:val="none"/>
+      </w:rPr>
+    </w:lvl>
+    <w:lvl w:ilvl="2">
+      <w:start w:val="1"/>
+      <w:numFmt w:val="bullet"/>
+      <w:lvlText w:val="■"/>
+      <w:lvlJc w:val="left"/>
+      <w:pPr>
+        <w:ind w:left="2160" w:hanging="360"/>
+      </w:pPr>
+      <w:rPr>
+        <w:u w:val="none"/>
+      </w:rPr>
+    </w:lvl>
+    <w:lvl w:ilvl="3">
+      <w:start w:val="1"/>
+      <w:numFmt w:val="bullet"/>
+      <w:lvlText w:val="●"/>
+      <w:lvlJc w:val="left"/>
+      <w:pPr>
+        <w:ind w:left="2880" w:hanging="360"/>
+      </w:pPr>
+      <w:rPr>
+        <w:u w:val="none"/>
+      </w:rPr>
+    </w:lvl>
+    <w:lvl w:ilvl="4">
+      <w:start w:val="1"/>
+      <w:numFmt w:val="bullet"/>
+      <w:lvlText w:val="○"/>
+      <w:lvlJc w:val="left"/>
+      <w:pPr>
+        <w:ind w:left="3600" w:hanging="360"/>
+      </w:pPr>
+      <w:rPr>
+        <w:u w:val="none"/>
+      </w:rPr>
+    </w:lvl>
+    <w:lvl w:ilvl="5">
+      <w:start w:val="1"/>
+      <w:numFmt w:val="bullet"/>
+      <w:lvlText w:val="■"/>
+      <w:lvlJc w:val="left"/>
+      <w:pPr>
+        <w:ind w:left="4320" w:hanging="360"/>
+      </w:pPr>
+      <w:rPr>
+        <w:u w:val="none"/>
+      </w:rPr>
+    </w:lvl>
+    <w:lvl w:ilvl="6">
+      <w:start w:val="1"/>
+      <w:numFmt w:val="bullet"/>
+      <w:lvlText w:val="●"/>
+      <w:lvlJc w:val="left"/>
+      <w:pPr>
+        <w:ind w:left="5040" w:hanging="360"/>
+      </w:pPr>
+      <w:rPr>
+        <w:u w:val="none"/>
+      </w:rPr>
+    </w:lvl>
+    <w:lvl w:ilvl="7">
+      <w:start w:val="1"/>
+      <w:numFmt w:val="bullet"/>
+      <w:lvlText w:val="○"/>
+      <w:lvlJc w:val="left"/>
+      <w:pPr>
+        <w:ind w:left="5760" w:hanging="360"/>
+      </w:pPr>
+      <w:rPr>
+        <w:u w:val="none"/>
+      </w:rPr>
+    </w:lvl>
+    <w:lvl w:ilvl="8">
+      <w:start w:val="1"/>
+      <w:numFmt w:val="bullet"/>
+      <w:lvlText w:val="■"/>
+      <w:lvlJc w:val="left"/>
+      <w:pPr>
+        <w:ind w:left="6480" w:hanging="360"/>
+      </w:pPr>
+      <w:rPr>
+        <w:u w:val="none"/>
+      </w:rPr>
+    </w:lvl>
+  </w:abstractNum>
+  <w:abstractNum w:abstractNumId="2">
+    <w:lvl w:ilvl="0">
+      <w:start w:val="1"/>
+      <w:numFmt w:val="bullet"/>
+      <w:lvlText w:val="●"/>
+      <w:lvlJc w:val="left"/>
+      <w:pPr>
+        <w:ind w:left="720" w:hanging="360"/>
+      </w:pPr>
+      <w:rPr>
+        <w:u w:val="none"/>
+      </w:rPr>
+    </w:lvl>
+    <w:lvl w:ilvl="1">
+      <w:start w:val="1"/>
+      <w:numFmt w:val="bullet"/>
+      <w:lvlText w:val="○"/>
+      <w:lvlJc w:val="left"/>
+      <w:pPr>
+        <w:ind w:left="1440" w:hanging="360"/>
+      </w:pPr>
+      <w:rPr>
+        <w:u w:val="none"/>
+      </w:rPr>
+    </w:lvl>
+    <w:lvl w:ilvl="2">
+      <w:start w:val="1"/>
+      <w:numFmt w:val="bullet"/>
+      <w:lvlText w:val="■"/>
+      <w:lvlJc w:val="left"/>
+      <w:pPr>
+        <w:ind w:left="2160" w:hanging="360"/>
+      </w:pPr>
+      <w:rPr>
+        <w:u w:val="none"/>
+      </w:rPr>
+    </w:lvl>
+    <w:lvl w:ilvl="3">
+      <w:start w:val="1"/>
+      <w:numFmt w:val="bullet"/>
+      <w:lvlText w:val="●"/>
+      <w:lvlJc w:val="left"/>
+      <w:pPr>
+        <w:ind w:left="2880" w:hanging="360"/>
+      </w:pPr>
+      <w:rPr>
+        <w:u w:val="none"/>
+      </w:rPr>
+    </w:lvl>
+    <w:lvl w:ilvl="4">
+      <w:start w:val="1"/>
+      <w:numFmt w:val="bullet"/>
+      <w:lvlText w:val="○"/>
+      <w:lvlJc w:val="left"/>
+      <w:pPr>
+        <w:ind w:left="3600" w:hanging="360"/>
+      </w:pPr>
+      <w:rPr>
+        <w:u w:val="none"/>
+      </w:rPr>
+    </w:lvl>
+    <w:lvl w:ilvl="5">
+      <w:start w:val="1"/>
+      <w:numFmt w:val="bullet"/>
+      <w:lvlText w:val="■"/>
+      <w:lvlJc w:val="left"/>
+      <w:pPr>
+        <w:ind w:left="4320" w:hanging="360"/>
+      </w:pPr>
+      <w:rPr>
+        <w:u w:val="none"/>
+      </w:rPr>
+    </w:lvl>
+    <w:lvl w:ilvl="6">
+      <w:start w:val="1"/>
+      <w:numFmt w:val="bullet"/>
+      <w:lvlText w:val="●"/>
+      <w:lvlJc w:val="left"/>
+      <w:pPr>
+        <w:ind w:left="5040" w:hanging="360"/>
+      </w:pPr>
+      <w:rPr>
+        <w:u w:val="none"/>
+      </w:rPr>
+    </w:lvl>
+    <w:lvl w:ilvl="7">
+      <w:start w:val="1"/>
+      <w:numFmt w:val="bullet"/>
+      <w:lvlText w:val="○"/>
+      <w:lvlJc w:val="left"/>
+      <w:pPr>
+        <w:ind w:left="5760" w:hanging="360"/>
+      </w:pPr>
+      <w:rPr>
+        <w:u w:val="none"/>
+      </w:rPr>
+    </w:lvl>
+    <w:lvl w:ilvl="8">
+      <w:start w:val="1"/>
+      <w:numFmt w:val="bullet"/>
+      <w:lvlText w:val="■"/>
+      <w:lvlJc w:val="left"/>
+      <w:pPr>
+        <w:ind w:left="6480" w:hanging="360"/>
+      </w:pPr>
+      <w:rPr>
+        <w:u w:val="none"/>
+      </w:rPr>
+    </w:lvl>
+  </w:abstractNum>
+  <w:num w:numId="1">
+    <w:abstractNumId w:val="1"/>
+  </w:num>
+  <w:num w:numId="2">
+    <w:abstractNumId w:val="2"/>
+  </w:num>
+</w:numbering>
 </file>
 
 <file path=word/styles.xml><?xml version="1.0" encoding="utf-8"?>

</xml_diff>

<commit_message>
answers question3 in section 1
</commit_message>
<xml_diff>
--- a/Section_1.docx
+++ b/Section_1.docx
@@ -615,6 +615,215 @@
           <w:rtl w:val="0"/>
         </w:rPr>
         <w:t xml:space="preserve">Design modular, decoupled and loosely coupled components. Also enforce consistent naming conventions, documentation and code quality standards. Adhere to DevOps principles such as continuous integration,delivery,improvement and testing.</w:t>
+      </w:r>
+    </w:p>
+    <w:p>
+      <w:pPr>
+        <w:spacing w:after="240" w:lineRule="auto"/>
+        <w:rPr>
+          <w:b w:val="1"/>
+          <w:u w:val="single"/>
+        </w:rPr>
+      </w:pPr>
+      <w:r>
+        <w:rPr>
+          <w:b w:val="1"/>
+          <w:u w:val="single"/>
+          <w:rtl w:val="0"/>
+        </w:rPr>
+        <w:t xml:space="preserve">Question 3</w:t>
+      </w:r>
+    </w:p>
+    <w:p>
+      <w:pPr>
+        <w:spacing w:after="240" w:lineRule="auto"/>
+        <w:rPr>
+          <w:b w:val="1"/>
+        </w:rPr>
+      </w:pPr>
+      <w:r>
+        <w:rPr>
+          <w:b w:val="1"/>
+          <w:rtl w:val="0"/>
+        </w:rPr>
+        <w:t xml:space="preserve">Describe a centralized logging solution and how can you implement logging for a microservice architecture?</w:t>
+      </w:r>
+    </w:p>
+    <w:p>
+      <w:pPr>
+        <w:spacing w:after="240" w:lineRule="auto"/>
+        <w:rPr>
+          <w:b w:val="1"/>
+        </w:rPr>
+      </w:pPr>
+      <w:r>
+        <w:rPr>
+          <w:b w:val="1"/>
+          <w:rtl w:val="0"/>
+        </w:rPr>
+        <w:t xml:space="preserve">Solution: </w:t>
+      </w:r>
+      <w:r>
+        <w:rPr>
+          <w:rtl w:val="0"/>
+        </w:rPr>
+        <w:t xml:space="preserve">Using a centralized logging solution like the EFK Stack (Elasticsearch, FluentD, Kibana) or Fluentd with Grafana</w:t>
+      </w:r>
+      <w:r>
+        <w:rPr>
+          <w:rtl w:val="0"/>
+        </w:rPr>
+      </w:r>
+    </w:p>
+    <w:p>
+      <w:pPr>
+        <w:spacing w:after="240" w:lineRule="auto"/>
+        <w:rPr>
+          <w:b w:val="1"/>
+        </w:rPr>
+      </w:pPr>
+      <w:r>
+        <w:rPr>
+          <w:b w:val="1"/>
+        </w:rPr>
+        <w:drawing>
+          <wp:inline distB="114300" distT="114300" distL="114300" distR="114300">
+            <wp:extent cx="5943600" cy="2032000"/>
+            <wp:effectExtent b="0" l="0" r="0" t="0"/>
+            <wp:docPr id="1" name="image1.png"/>
+            <a:graphic>
+              <a:graphicData uri="http://schemas.openxmlformats.org/drawingml/2006/picture">
+                <pic:pic>
+                  <pic:nvPicPr>
+                    <pic:cNvPr id="0" name="image1.png"/>
+                    <pic:cNvPicPr preferRelativeResize="0"/>
+                  </pic:nvPicPr>
+                  <pic:blipFill>
+                    <a:blip r:embed="rId6"/>
+                    <a:srcRect b="0" l="0" r="0" t="0"/>
+                    <a:stretch>
+                      <a:fillRect/>
+                    </a:stretch>
+                  </pic:blipFill>
+                  <pic:spPr>
+                    <a:xfrm>
+                      <a:off x="0" y="0"/>
+                      <a:ext cx="5943600" cy="2032000"/>
+                    </a:xfrm>
+                    <a:prstGeom prst="rect"/>
+                    <a:ln/>
+                  </pic:spPr>
+                </pic:pic>
+              </a:graphicData>
+            </a:graphic>
+          </wp:inline>
+        </w:drawing>
+      </w:r>
+      <w:r>
+        <w:rPr>
+          <w:rtl w:val="0"/>
+        </w:rPr>
+      </w:r>
+    </w:p>
+    <w:p>
+      <w:pPr>
+        <w:spacing w:after="240" w:lineRule="auto"/>
+        <w:rPr/>
+      </w:pPr>
+      <w:r>
+        <w:rPr>
+          <w:rtl w:val="0"/>
+        </w:rPr>
+      </w:r>
+    </w:p>
+    <w:p>
+      <w:pPr>
+        <w:spacing w:after="240" w:lineRule="auto"/>
+        <w:rPr>
+          <w:b w:val="1"/>
+        </w:rPr>
+      </w:pPr>
+      <w:r>
+        <w:rPr>
+          <w:b w:val="1"/>
+          <w:rtl w:val="0"/>
+        </w:rPr>
+        <w:t xml:space="preserve">Implementation:</w:t>
+      </w:r>
+    </w:p>
+    <w:p>
+      <w:pPr>
+        <w:spacing w:after="240" w:lineRule="auto"/>
+        <w:rPr/>
+      </w:pPr>
+      <w:r>
+        <w:rPr>
+          <w:rtl w:val="0"/>
+        </w:rPr>
+        <w:t xml:space="preserve">Intall log agents on associated systems and services(FluentD)</w:t>
+      </w:r>
+    </w:p>
+    <w:p>
+      <w:pPr>
+        <w:spacing w:after="240" w:lineRule="auto"/>
+        <w:rPr/>
+      </w:pPr>
+      <w:r>
+        <w:rPr>
+          <w:rtl w:val="0"/>
+        </w:rPr>
+        <w:t xml:space="preserve">Standardize Log Formats(JSON, necessary logs)</w:t>
+      </w:r>
+    </w:p>
+    <w:p>
+      <w:pPr>
+        <w:spacing w:after="240" w:lineRule="auto"/>
+        <w:rPr/>
+      </w:pPr>
+      <w:r>
+        <w:rPr>
+          <w:rtl w:val="0"/>
+        </w:rPr>
+        <w:t xml:space="preserve">Use correlation IDs and Distributed Tracing tools like OpenTelemetry to map the flow of requests through the system.</w:t>
+      </w:r>
+    </w:p>
+    <w:p>
+      <w:pPr>
+        <w:spacing w:after="240" w:lineRule="auto"/>
+        <w:rPr/>
+      </w:pPr>
+      <w:r>
+        <w:rPr>
+          <w:rtl w:val="0"/>
+        </w:rPr>
+        <w:t xml:space="preserve">Centralize Log Collection by using a log aggregator(Logstash)</w:t>
+      </w:r>
+    </w:p>
+    <w:p>
+      <w:pPr>
+        <w:spacing w:after="240" w:lineRule="auto"/>
+        <w:rPr/>
+      </w:pPr>
+      <w:r>
+        <w:rPr>
+          <w:rtl w:val="0"/>
+        </w:rPr>
+        <w:t xml:space="preserve">Implement Real-Time processing(Apache Kafka)</w:t>
+        <w:br w:type="textWrapping"/>
+        <w:t xml:space="preserve">Ensure scalability(Horizontal scaling and Load balancing)</w:t>
+      </w:r>
+    </w:p>
+    <w:p>
+      <w:pPr>
+        <w:spacing w:after="240" w:lineRule="auto"/>
+        <w:rPr>
+          <w:b w:val="1"/>
+        </w:rPr>
+      </w:pPr>
+      <w:r>
+        <w:rPr>
+          <w:rtl w:val="0"/>
+        </w:rPr>
       </w:r>
     </w:p>
     <w:p>

</xml_diff>

<commit_message>
answers question4 of section 1
</commit_message>
<xml_diff>
--- a/Section_1.docx
+++ b/Section_1.docx
@@ -339,7 +339,7 @@
       <w:pPr>
         <w:numPr>
           <w:ilvl w:val="0"/>
-          <w:numId w:val="2"/>
+          <w:numId w:val="3"/>
         </w:numPr>
         <w:ind w:left="720" w:hanging="360"/>
         <w:rPr>
@@ -364,7 +364,7 @@
       <w:pPr>
         <w:numPr>
           <w:ilvl w:val="0"/>
-          <w:numId w:val="2"/>
+          <w:numId w:val="3"/>
         </w:numPr>
         <w:ind w:left="720" w:hanging="360"/>
         <w:rPr>
@@ -389,7 +389,7 @@
       <w:pPr>
         <w:numPr>
           <w:ilvl w:val="0"/>
-          <w:numId w:val="2"/>
+          <w:numId w:val="3"/>
         </w:numPr>
         <w:ind w:left="720" w:hanging="360"/>
         <w:rPr>
@@ -414,7 +414,7 @@
       <w:pPr>
         <w:numPr>
           <w:ilvl w:val="0"/>
-          <w:numId w:val="2"/>
+          <w:numId w:val="3"/>
         </w:numPr>
         <w:ind w:left="720" w:hanging="360"/>
         <w:rPr>
@@ -439,7 +439,7 @@
       <w:pPr>
         <w:numPr>
           <w:ilvl w:val="0"/>
-          <w:numId w:val="2"/>
+          <w:numId w:val="3"/>
         </w:numPr>
         <w:ind w:left="720" w:hanging="360"/>
         <w:rPr>
@@ -464,7 +464,7 @@
       <w:pPr>
         <w:numPr>
           <w:ilvl w:val="0"/>
-          <w:numId w:val="2"/>
+          <w:numId w:val="3"/>
         </w:numPr>
         <w:ind w:left="720" w:hanging="360"/>
         <w:rPr>
@@ -489,7 +489,7 @@
       <w:pPr>
         <w:numPr>
           <w:ilvl w:val="0"/>
-          <w:numId w:val="2"/>
+          <w:numId w:val="3"/>
         </w:numPr>
         <w:ind w:left="720" w:hanging="360"/>
         <w:rPr>
@@ -514,7 +514,7 @@
       <w:pPr>
         <w:numPr>
           <w:ilvl w:val="0"/>
-          <w:numId w:val="2"/>
+          <w:numId w:val="3"/>
         </w:numPr>
         <w:ind w:left="720" w:hanging="360"/>
         <w:rPr>
@@ -544,7 +544,7 @@
       <w:pPr>
         <w:numPr>
           <w:ilvl w:val="0"/>
-          <w:numId w:val="2"/>
+          <w:numId w:val="3"/>
         </w:numPr>
         <w:ind w:left="720" w:hanging="360"/>
         <w:rPr>
@@ -569,7 +569,7 @@
       <w:pPr>
         <w:numPr>
           <w:ilvl w:val="0"/>
-          <w:numId w:val="2"/>
+          <w:numId w:val="3"/>
         </w:numPr>
         <w:spacing w:after="0" w:afterAutospacing="0" w:lineRule="auto"/>
         <w:ind w:left="720" w:hanging="360"/>
@@ -595,7 +595,7 @@
       <w:pPr>
         <w:numPr>
           <w:ilvl w:val="0"/>
-          <w:numId w:val="2"/>
+          <w:numId w:val="3"/>
         </w:numPr>
         <w:spacing w:after="240" w:lineRule="auto"/>
         <w:ind w:left="720" w:hanging="360"/>
@@ -838,7 +838,146 @@
     </w:p>
     <w:p>
       <w:pPr>
-        <w:rPr/>
+        <w:rPr>
+          <w:b w:val="1"/>
+          <w:u w:val="single"/>
+        </w:rPr>
+      </w:pPr>
+      <w:r>
+        <w:rPr>
+          <w:b w:val="1"/>
+          <w:u w:val="single"/>
+          <w:rtl w:val="0"/>
+        </w:rPr>
+        <w:t xml:space="preserve">Question 4</w:t>
+      </w:r>
+    </w:p>
+    <w:p>
+      <w:pPr>
+        <w:rPr>
+          <w:b w:val="1"/>
+        </w:rPr>
+      </w:pPr>
+      <w:r>
+        <w:rPr>
+          <w:b w:val="1"/>
+          <w:rtl w:val="0"/>
+        </w:rPr>
+        <w:t xml:space="preserve">What are some of the reasons for choosing Terraform for DevOps?</w:t>
+        <w:br w:type="textWrapping"/>
+        <w:t xml:space="preserve">Answers: </w:t>
+      </w:r>
+    </w:p>
+    <w:p>
+      <w:pPr>
+        <w:numPr>
+          <w:ilvl w:val="0"/>
+          <w:numId w:val="2"/>
+        </w:numPr>
+        <w:ind w:left="720" w:hanging="360"/>
+        <w:rPr>
+          <w:u w:val="none"/>
+        </w:rPr>
+      </w:pPr>
+      <w:r>
+        <w:rPr>
+          <w:b w:val="1"/>
+          <w:rtl w:val="0"/>
+        </w:rPr>
+        <w:t xml:space="preserve">Infrastructure as Code</w:t>
+      </w:r>
+      <w:r>
+        <w:rPr>
+          <w:rtl w:val="0"/>
+        </w:rPr>
+        <w:t xml:space="preserve">: Allows defining infrastructure using code, making it easy to version control and manage.</w:t>
+      </w:r>
+    </w:p>
+    <w:p>
+      <w:pPr>
+        <w:numPr>
+          <w:ilvl w:val="0"/>
+          <w:numId w:val="2"/>
+        </w:numPr>
+        <w:ind w:left="720" w:hanging="360"/>
+        <w:rPr>
+          <w:u w:val="none"/>
+        </w:rPr>
+      </w:pPr>
+      <w:r>
+        <w:rPr>
+          <w:b w:val="1"/>
+          <w:rtl w:val="0"/>
+        </w:rPr>
+        <w:t xml:space="preserve">Cloud Agnostic</w:t>
+      </w:r>
+      <w:r>
+        <w:rPr>
+          <w:rtl w:val="0"/>
+        </w:rPr>
+        <w:t xml:space="preserve">: Supports multiple cloud providers (AWS, Azure, GCP, etc.).</w:t>
+      </w:r>
+      <w:r>
+        <w:rPr>
+          <w:rtl w:val="0"/>
+        </w:rPr>
+      </w:r>
+    </w:p>
+    <w:p>
+      <w:pPr>
+        <w:numPr>
+          <w:ilvl w:val="0"/>
+          <w:numId w:val="2"/>
+        </w:numPr>
+        <w:ind w:left="720" w:hanging="360"/>
+        <w:rPr>
+          <w:u w:val="none"/>
+        </w:rPr>
+      </w:pPr>
+      <w:r>
+        <w:rPr>
+          <w:b w:val="1"/>
+          <w:rtl w:val="0"/>
+        </w:rPr>
+        <w:t xml:space="preserve">Automation</w:t>
+      </w:r>
+      <w:r>
+        <w:rPr>
+          <w:rtl w:val="0"/>
+        </w:rPr>
+        <w:t xml:space="preserve">: Automates the provisioning and management of infrastructure.</w:t>
+      </w:r>
+    </w:p>
+    <w:p>
+      <w:pPr>
+        <w:numPr>
+          <w:ilvl w:val="0"/>
+          <w:numId w:val="2"/>
+        </w:numPr>
+        <w:ind w:left="720" w:hanging="360"/>
+        <w:rPr>
+          <w:u w:val="none"/>
+        </w:rPr>
+      </w:pPr>
+      <w:r>
+        <w:rPr>
+          <w:b w:val="1"/>
+          <w:rtl w:val="0"/>
+        </w:rPr>
+        <w:t xml:space="preserve">Consistency:</w:t>
+      </w:r>
+      <w:r>
+        <w:rPr>
+          <w:rtl w:val="0"/>
+        </w:rPr>
+        <w:t xml:space="preserve"> Ensures consistent environments across different stages (development, staging, production).</w:t>
+      </w:r>
+    </w:p>
+    <w:p>
+      <w:pPr>
+        <w:rPr>
+          <w:b w:val="1"/>
+        </w:rPr>
       </w:pPr>
       <w:r>
         <w:rPr>
@@ -1077,11 +1216,124 @@
       </w:rPr>
     </w:lvl>
   </w:abstractNum>
+  <w:abstractNum w:abstractNumId="3">
+    <w:lvl w:ilvl="0">
+      <w:start w:val="1"/>
+      <w:numFmt w:val="bullet"/>
+      <w:lvlText w:val="●"/>
+      <w:lvlJc w:val="left"/>
+      <w:pPr>
+        <w:ind w:left="720" w:hanging="360"/>
+      </w:pPr>
+      <w:rPr>
+        <w:u w:val="none"/>
+      </w:rPr>
+    </w:lvl>
+    <w:lvl w:ilvl="1">
+      <w:start w:val="1"/>
+      <w:numFmt w:val="bullet"/>
+      <w:lvlText w:val="○"/>
+      <w:lvlJc w:val="left"/>
+      <w:pPr>
+        <w:ind w:left="1440" w:hanging="360"/>
+      </w:pPr>
+      <w:rPr>
+        <w:u w:val="none"/>
+      </w:rPr>
+    </w:lvl>
+    <w:lvl w:ilvl="2">
+      <w:start w:val="1"/>
+      <w:numFmt w:val="bullet"/>
+      <w:lvlText w:val="■"/>
+      <w:lvlJc w:val="left"/>
+      <w:pPr>
+        <w:ind w:left="2160" w:hanging="360"/>
+      </w:pPr>
+      <w:rPr>
+        <w:u w:val="none"/>
+      </w:rPr>
+    </w:lvl>
+    <w:lvl w:ilvl="3">
+      <w:start w:val="1"/>
+      <w:numFmt w:val="bullet"/>
+      <w:lvlText w:val="●"/>
+      <w:lvlJc w:val="left"/>
+      <w:pPr>
+        <w:ind w:left="2880" w:hanging="360"/>
+      </w:pPr>
+      <w:rPr>
+        <w:u w:val="none"/>
+      </w:rPr>
+    </w:lvl>
+    <w:lvl w:ilvl="4">
+      <w:start w:val="1"/>
+      <w:numFmt w:val="bullet"/>
+      <w:lvlText w:val="○"/>
+      <w:lvlJc w:val="left"/>
+      <w:pPr>
+        <w:ind w:left="3600" w:hanging="360"/>
+      </w:pPr>
+      <w:rPr>
+        <w:u w:val="none"/>
+      </w:rPr>
+    </w:lvl>
+    <w:lvl w:ilvl="5">
+      <w:start w:val="1"/>
+      <w:numFmt w:val="bullet"/>
+      <w:lvlText w:val="■"/>
+      <w:lvlJc w:val="left"/>
+      <w:pPr>
+        <w:ind w:left="4320" w:hanging="360"/>
+      </w:pPr>
+      <w:rPr>
+        <w:u w:val="none"/>
+      </w:rPr>
+    </w:lvl>
+    <w:lvl w:ilvl="6">
+      <w:start w:val="1"/>
+      <w:numFmt w:val="bullet"/>
+      <w:lvlText w:val="●"/>
+      <w:lvlJc w:val="left"/>
+      <w:pPr>
+        <w:ind w:left="5040" w:hanging="360"/>
+      </w:pPr>
+      <w:rPr>
+        <w:u w:val="none"/>
+      </w:rPr>
+    </w:lvl>
+    <w:lvl w:ilvl="7">
+      <w:start w:val="1"/>
+      <w:numFmt w:val="bullet"/>
+      <w:lvlText w:val="○"/>
+      <w:lvlJc w:val="left"/>
+      <w:pPr>
+        <w:ind w:left="5760" w:hanging="360"/>
+      </w:pPr>
+      <w:rPr>
+        <w:u w:val="none"/>
+      </w:rPr>
+    </w:lvl>
+    <w:lvl w:ilvl="8">
+      <w:start w:val="1"/>
+      <w:numFmt w:val="bullet"/>
+      <w:lvlText w:val="■"/>
+      <w:lvlJc w:val="left"/>
+      <w:pPr>
+        <w:ind w:left="6480" w:hanging="360"/>
+      </w:pPr>
+      <w:rPr>
+        <w:u w:val="none"/>
+      </w:rPr>
+    </w:lvl>
+  </w:abstractNum>
   <w:num w:numId="1">
     <w:abstractNumId w:val="1"/>
   </w:num>
   <w:num w:numId="2">
     <w:abstractNumId w:val="2"/>
+  </w:num>
+  <w:num w:numId="3">
+    <w:abstractNumId w:val="3"/>
   </w:num>
 </w:numbering>
 </file>

</xml_diff>

<commit_message>
answers question5 of section 1
</commit_message>
<xml_diff>
--- a/Section_1.docx
+++ b/Section_1.docx
@@ -690,7 +690,7 @@
           <wp:inline distB="114300" distT="114300" distL="114300" distR="114300">
             <wp:extent cx="5943600" cy="2032000"/>
             <wp:effectExtent b="0" l="0" r="0" t="0"/>
-            <wp:docPr id="1" name="image1.png"/>
+            <wp:docPr id="2" name="image1.png"/>
             <a:graphic>
               <a:graphicData uri="http://schemas.openxmlformats.org/drawingml/2006/picture">
                 <pic:pic>
@@ -985,6 +985,288 @@
         </w:rPr>
       </w:r>
     </w:p>
+    <w:p>
+      <w:pPr>
+        <w:rPr>
+          <w:b w:val="1"/>
+          <w:u w:val="single"/>
+        </w:rPr>
+      </w:pPr>
+      <w:r>
+        <w:rPr>
+          <w:b w:val="1"/>
+          <w:u w:val="single"/>
+          <w:rtl w:val="0"/>
+        </w:rPr>
+        <w:t xml:space="preserve">Question 5</w:t>
+      </w:r>
+    </w:p>
+    <w:p>
+      <w:pPr>
+        <w:rPr>
+          <w:b w:val="1"/>
+        </w:rPr>
+      </w:pPr>
+      <w:r>
+        <w:rPr>
+          <w:b w:val="1"/>
+          <w:rtl w:val="0"/>
+        </w:rPr>
+        <w:t xml:space="preserve">How would you design and implement a secure CI/CD architecture for microservice deployment using GitOps? Take a scenario of 20 microservices developed using different languages and deploying to an orchestrated environment like Kubernetes. (You can add a low-level architectural diagram)</w:t>
+        <w:br w:type="textWrapping"/>
+        <w:t xml:space="preserve">Solution:</w:t>
+      </w:r>
+    </w:p>
+    <w:p>
+      <w:pPr>
+        <w:rPr>
+          <w:b w:val="1"/>
+        </w:rPr>
+      </w:pPr>
+      <w:r>
+        <w:rPr>
+          <w:rtl w:val="0"/>
+        </w:rPr>
+      </w:r>
+    </w:p>
+    <w:p>
+      <w:pPr>
+        <w:rPr>
+          <w:b w:val="1"/>
+        </w:rPr>
+      </w:pPr>
+      <w:r>
+        <w:rPr>
+          <w:b w:val="1"/>
+          <w:rtl w:val="0"/>
+        </w:rPr>
+        <w:t xml:space="preserve">CI/CD pipeline;</w:t>
+      </w:r>
+    </w:p>
+    <w:p>
+      <w:pPr>
+        <w:rPr>
+          <w:b w:val="1"/>
+        </w:rPr>
+      </w:pPr>
+      <w:r>
+        <w:rPr>
+          <w:b w:val="1"/>
+        </w:rPr>
+        <w:drawing>
+          <wp:inline distB="114300" distT="114300" distL="114300" distR="114300">
+            <wp:extent cx="1343025" cy="5057775"/>
+            <wp:effectExtent b="0" l="0" r="0" t="0"/>
+            <wp:docPr id="1" name="image3.png"/>
+            <a:graphic>
+              <a:graphicData uri="http://schemas.openxmlformats.org/drawingml/2006/picture">
+                <pic:pic>
+                  <pic:nvPicPr>
+                    <pic:cNvPr id="0" name="image3.png"/>
+                    <pic:cNvPicPr preferRelativeResize="0"/>
+                  </pic:nvPicPr>
+                  <pic:blipFill>
+                    <a:blip r:embed="rId7"/>
+                    <a:srcRect b="0" l="0" r="0" t="0"/>
+                    <a:stretch>
+                      <a:fillRect/>
+                    </a:stretch>
+                  </pic:blipFill>
+                  <pic:spPr>
+                    <a:xfrm>
+                      <a:off x="0" y="0"/>
+                      <a:ext cx="1343025" cy="5057775"/>
+                    </a:xfrm>
+                    <a:prstGeom prst="rect"/>
+                    <a:ln/>
+                  </pic:spPr>
+                </pic:pic>
+              </a:graphicData>
+            </a:graphic>
+          </wp:inline>
+        </w:drawing>
+      </w:r>
+      <w:r>
+        <w:rPr>
+          <w:rtl w:val="0"/>
+        </w:rPr>
+      </w:r>
+    </w:p>
+    <w:p>
+      <w:pPr>
+        <w:rPr>
+          <w:b w:val="1"/>
+        </w:rPr>
+      </w:pPr>
+      <w:r>
+        <w:rPr>
+          <w:rtl w:val="0"/>
+        </w:rPr>
+      </w:r>
+    </w:p>
+    <w:p>
+      <w:pPr>
+        <w:spacing w:after="240" w:lineRule="auto"/>
+        <w:rPr>
+          <w:b w:val="1"/>
+        </w:rPr>
+      </w:pPr>
+      <w:r>
+        <w:rPr>
+          <w:b w:val="1"/>
+          <w:rtl w:val="0"/>
+        </w:rPr>
+        <w:t xml:space="preserve">Architecture:</w:t>
+      </w:r>
+    </w:p>
+    <w:p>
+      <w:pPr>
+        <w:numPr>
+          <w:ilvl w:val="0"/>
+          <w:numId w:val="4"/>
+        </w:numPr>
+        <w:spacing w:after="0" w:afterAutospacing="0" w:before="240" w:lineRule="auto"/>
+        <w:ind w:left="720" w:hanging="360"/>
+        <w:rPr/>
+      </w:pPr>
+      <w:r>
+        <w:rPr>
+          <w:rtl w:val="0"/>
+        </w:rPr>
+        <w:t xml:space="preserve">Use Git repositories as the single source of truth for deployment configurations.</w:t>
+      </w:r>
+    </w:p>
+    <w:p>
+      <w:pPr>
+        <w:numPr>
+          <w:ilvl w:val="0"/>
+          <w:numId w:val="4"/>
+        </w:numPr>
+        <w:spacing w:after="0" w:afterAutospacing="0" w:before="0" w:beforeAutospacing="0" w:lineRule="auto"/>
+        <w:ind w:left="720" w:hanging="360"/>
+        <w:rPr/>
+      </w:pPr>
+      <w:r>
+        <w:rPr>
+          <w:rtl w:val="0"/>
+        </w:rPr>
+        <w:t xml:space="preserve">Implement RBAC and network policies in Kubernetes to secure the cluster.</w:t>
+      </w:r>
+    </w:p>
+    <w:p>
+      <w:pPr>
+        <w:numPr>
+          <w:ilvl w:val="0"/>
+          <w:numId w:val="4"/>
+        </w:numPr>
+        <w:spacing w:after="0" w:afterAutospacing="0" w:before="0" w:beforeAutospacing="0" w:lineRule="auto"/>
+        <w:ind w:left="720" w:hanging="360"/>
+        <w:rPr/>
+      </w:pPr>
+      <w:r>
+        <w:rPr>
+          <w:rtl w:val="0"/>
+        </w:rPr>
+        <w:t xml:space="preserve">Use CI/CD tools like ArgoCD or FluxCD for GitOps.</w:t>
+      </w:r>
+    </w:p>
+    <w:p>
+      <w:pPr>
+        <w:numPr>
+          <w:ilvl w:val="0"/>
+          <w:numId w:val="4"/>
+        </w:numPr>
+        <w:spacing w:after="0" w:afterAutospacing="0" w:before="0" w:beforeAutospacing="0" w:lineRule="auto"/>
+        <w:ind w:left="720" w:hanging="360"/>
+        <w:rPr/>
+      </w:pPr>
+      <w:r>
+        <w:rPr>
+          <w:rtl w:val="0"/>
+        </w:rPr>
+        <w:t xml:space="preserve">Automate builds and deployments using CI tools like Jenkins or GitHub Actions.</w:t>
+      </w:r>
+    </w:p>
+    <w:p>
+      <w:pPr>
+        <w:numPr>
+          <w:ilvl w:val="0"/>
+          <w:numId w:val="4"/>
+        </w:numPr>
+        <w:spacing w:after="240" w:before="0" w:beforeAutospacing="0" w:lineRule="auto"/>
+        <w:ind w:left="720" w:hanging="360"/>
+        <w:rPr/>
+      </w:pPr>
+      <w:r>
+        <w:rPr>
+          <w:rtl w:val="0"/>
+        </w:rPr>
+        <w:t xml:space="preserve">Implement monitoring and alerting using Prometheus and Grafana.</w:t>
+      </w:r>
+    </w:p>
+    <w:p>
+      <w:pPr>
+        <w:rPr>
+          <w:b w:val="1"/>
+        </w:rPr>
+      </w:pPr>
+      <w:r>
+        <w:rPr>
+          <w:b w:val="1"/>
+          <w:rtl w:val="0"/>
+        </w:rPr>
+        <w:t xml:space="preserve">Architecture Diagram;</w:t>
+      </w:r>
+    </w:p>
+    <w:p>
+      <w:pPr>
+        <w:rPr>
+          <w:b w:val="1"/>
+        </w:rPr>
+      </w:pPr>
+      <w:r>
+        <w:rPr>
+          <w:b w:val="1"/>
+        </w:rPr>
+        <w:drawing>
+          <wp:inline distB="114300" distT="114300" distL="114300" distR="114300">
+            <wp:extent cx="5943600" cy="2425700"/>
+            <wp:effectExtent b="0" l="0" r="0" t="0"/>
+            <wp:docPr id="3" name="image2.png"/>
+            <a:graphic>
+              <a:graphicData uri="http://schemas.openxmlformats.org/drawingml/2006/picture">
+                <pic:pic>
+                  <pic:nvPicPr>
+                    <pic:cNvPr id="0" name="image2.png"/>
+                    <pic:cNvPicPr preferRelativeResize="0"/>
+                  </pic:nvPicPr>
+                  <pic:blipFill>
+                    <a:blip r:embed="rId8"/>
+                    <a:srcRect b="0" l="0" r="0" t="0"/>
+                    <a:stretch>
+                      <a:fillRect/>
+                    </a:stretch>
+                  </pic:blipFill>
+                  <pic:spPr>
+                    <a:xfrm>
+                      <a:off x="0" y="0"/>
+                      <a:ext cx="5943600" cy="2425700"/>
+                    </a:xfrm>
+                    <a:prstGeom prst="rect"/>
+                    <a:ln/>
+                  </pic:spPr>
+                </pic:pic>
+              </a:graphicData>
+            </a:graphic>
+          </wp:inline>
+        </w:drawing>
+      </w:r>
+      <w:r>
+        <w:rPr>
+          <w:rtl w:val="0"/>
+        </w:rPr>
+      </w:r>
+    </w:p>
     <w:sectPr>
       <w:pgSz w:h="15840" w:w="12240" w:orient="portrait"/>
       <w:pgMar w:bottom="1440" w:top="1440" w:left="1440" w:right="1440" w:header="720" w:footer="720"/>
@@ -1326,6 +1608,116 @@
       </w:rPr>
     </w:lvl>
   </w:abstractNum>
+  <w:abstractNum w:abstractNumId="4">
+    <w:lvl w:ilvl="0">
+      <w:start w:val="1"/>
+      <w:numFmt w:val="bullet"/>
+      <w:lvlText w:val="●"/>
+      <w:lvlJc w:val="left"/>
+      <w:pPr>
+        <w:ind w:left="720" w:hanging="360"/>
+      </w:pPr>
+      <w:rPr>
+        <w:u w:val="none"/>
+      </w:rPr>
+    </w:lvl>
+    <w:lvl w:ilvl="1">
+      <w:start w:val="1"/>
+      <w:numFmt w:val="bullet"/>
+      <w:lvlText w:val="○"/>
+      <w:lvlJc w:val="left"/>
+      <w:pPr>
+        <w:ind w:left="1440" w:hanging="360"/>
+      </w:pPr>
+      <w:rPr>
+        <w:u w:val="none"/>
+      </w:rPr>
+    </w:lvl>
+    <w:lvl w:ilvl="2">
+      <w:start w:val="1"/>
+      <w:numFmt w:val="bullet"/>
+      <w:lvlText w:val="■"/>
+      <w:lvlJc w:val="left"/>
+      <w:pPr>
+        <w:ind w:left="2160" w:hanging="360"/>
+      </w:pPr>
+      <w:rPr>
+        <w:u w:val="none"/>
+      </w:rPr>
+    </w:lvl>
+    <w:lvl w:ilvl="3">
+      <w:start w:val="1"/>
+      <w:numFmt w:val="bullet"/>
+      <w:lvlText w:val="●"/>
+      <w:lvlJc w:val="left"/>
+      <w:pPr>
+        <w:ind w:left="2880" w:hanging="360"/>
+      </w:pPr>
+      <w:rPr>
+        <w:u w:val="none"/>
+      </w:rPr>
+    </w:lvl>
+    <w:lvl w:ilvl="4">
+      <w:start w:val="1"/>
+      <w:numFmt w:val="bullet"/>
+      <w:lvlText w:val="○"/>
+      <w:lvlJc w:val="left"/>
+      <w:pPr>
+        <w:ind w:left="3600" w:hanging="360"/>
+      </w:pPr>
+      <w:rPr>
+        <w:u w:val="none"/>
+      </w:rPr>
+    </w:lvl>
+    <w:lvl w:ilvl="5">
+      <w:start w:val="1"/>
+      <w:numFmt w:val="bullet"/>
+      <w:lvlText w:val="■"/>
+      <w:lvlJc w:val="left"/>
+      <w:pPr>
+        <w:ind w:left="4320" w:hanging="360"/>
+      </w:pPr>
+      <w:rPr>
+        <w:u w:val="none"/>
+      </w:rPr>
+    </w:lvl>
+    <w:lvl w:ilvl="6">
+      <w:start w:val="1"/>
+      <w:numFmt w:val="bullet"/>
+      <w:lvlText w:val="●"/>
+      <w:lvlJc w:val="left"/>
+      <w:pPr>
+        <w:ind w:left="5040" w:hanging="360"/>
+      </w:pPr>
+      <w:rPr>
+        <w:u w:val="none"/>
+      </w:rPr>
+    </w:lvl>
+    <w:lvl w:ilvl="7">
+      <w:start w:val="1"/>
+      <w:numFmt w:val="bullet"/>
+      <w:lvlText w:val="○"/>
+      <w:lvlJc w:val="left"/>
+      <w:pPr>
+        <w:ind w:left="5760" w:hanging="360"/>
+      </w:pPr>
+      <w:rPr>
+        <w:u w:val="none"/>
+      </w:rPr>
+    </w:lvl>
+    <w:lvl w:ilvl="8">
+      <w:start w:val="1"/>
+      <w:numFmt w:val="bullet"/>
+      <w:lvlText w:val="■"/>
+      <w:lvlJc w:val="left"/>
+      <w:pPr>
+        <w:ind w:left="6480" w:hanging="360"/>
+      </w:pPr>
+      <w:rPr>
+        <w:u w:val="none"/>
+      </w:rPr>
+    </w:lvl>
+  </w:abstractNum>
   <w:num w:numId="1">
     <w:abstractNumId w:val="1"/>
   </w:num>
@@ -1334,6 +1726,9 @@
   </w:num>
   <w:num w:numId="3">
     <w:abstractNumId w:val="3"/>
+  </w:num>
+  <w:num w:numId="4">
+    <w:abstractNumId w:val="4"/>
   </w:num>
 </w:numbering>
 </file>

</xml_diff>

<commit_message>
answers question6 in section 1
</commit_message>
<xml_diff>
--- a/Section_1.docx
+++ b/Section_1.docx
@@ -690,12 +690,12 @@
           <wp:inline distB="114300" distT="114300" distL="114300" distR="114300">
             <wp:extent cx="5943600" cy="2032000"/>
             <wp:effectExtent b="0" l="0" r="0" t="0"/>
-            <wp:docPr id="2" name="image1.png"/>
+            <wp:docPr id="2" name="image3.png"/>
             <a:graphic>
               <a:graphicData uri="http://schemas.openxmlformats.org/drawingml/2006/picture">
                 <pic:pic>
                   <pic:nvPicPr>
-                    <pic:cNvPr id="0" name="image1.png"/>
+                    <pic:cNvPr id="0" name="image3.png"/>
                     <pic:cNvPicPr preferRelativeResize="0"/>
                   </pic:nvPicPr>
                   <pic:blipFill>
@@ -1057,12 +1057,12 @@
           <wp:inline distB="114300" distT="114300" distL="114300" distR="114300">
             <wp:extent cx="1343025" cy="5057775"/>
             <wp:effectExtent b="0" l="0" r="0" t="0"/>
-            <wp:docPr id="1" name="image3.png"/>
+            <wp:docPr id="1" name="image1.png"/>
             <a:graphic>
               <a:graphicData uri="http://schemas.openxmlformats.org/drawingml/2006/picture">
                 <pic:pic>
                   <pic:nvPicPr>
-                    <pic:cNvPr id="0" name="image3.png"/>
+                    <pic:cNvPr id="0" name="image1.png"/>
                     <pic:cNvPicPr preferRelativeResize="0"/>
                   </pic:nvPicPr>
                   <pic:blipFill>
@@ -1265,6 +1265,1714 @@
         <w:rPr>
           <w:rtl w:val="0"/>
         </w:rPr>
+      </w:r>
+    </w:p>
+    <w:p>
+      <w:pPr>
+        <w:rPr>
+          <w:b w:val="1"/>
+        </w:rPr>
+      </w:pPr>
+      <w:r>
+        <w:rPr>
+          <w:rtl w:val="0"/>
+        </w:rPr>
+      </w:r>
+    </w:p>
+    <w:p>
+      <w:pPr>
+        <w:rPr>
+          <w:b w:val="1"/>
+          <w:u w:val="single"/>
+        </w:rPr>
+      </w:pPr>
+      <w:r>
+        <w:rPr>
+          <w:b w:val="1"/>
+          <w:u w:val="single"/>
+          <w:rtl w:val="0"/>
+        </w:rPr>
+        <w:t xml:space="preserve">Question 6</w:t>
+      </w:r>
+    </w:p>
+    <w:p>
+      <w:pPr>
+        <w:rPr/>
+      </w:pPr>
+      <w:r>
+        <w:rPr>
+          <w:b w:val="1"/>
+          <w:rtl w:val="0"/>
+        </w:rPr>
+        <w:t xml:space="preserve">You notice React Native builds are failing intermittently. What’s your debugging process?</w:t>
+        <w:br w:type="textWrapping"/>
+        <w:br w:type="textWrapping"/>
+      </w:r>
+      <w:r>
+        <w:rPr>
+          <w:rtl w:val="0"/>
+        </w:rPr>
+        <w:t xml:space="preserve">Debugging intermittent React Native build failures requires a systematic approach to identify and resolve the root cause. Here’s a detailed step-by-step process:</w:t>
+      </w:r>
+    </w:p>
+    <w:p>
+      <w:pPr>
+        <w:rPr/>
+      </w:pPr>
+      <w:r>
+        <w:rPr>
+          <w:rtl w:val="0"/>
+        </w:rPr>
+      </w:r>
+    </w:p>
+    <w:p>
+      <w:pPr>
+        <w:rPr>
+          <w:b w:val="1"/>
+        </w:rPr>
+      </w:pPr>
+      <w:r>
+        <w:rPr>
+          <w:b w:val="1"/>
+          <w:rtl w:val="0"/>
+        </w:rPr>
+        <w:t xml:space="preserve">1. Understand the Symptoms</w:t>
+      </w:r>
+    </w:p>
+    <w:p>
+      <w:pPr>
+        <w:rPr/>
+      </w:pPr>
+      <w:r>
+        <w:rPr>
+          <w:rtl w:val="0"/>
+        </w:rPr>
+      </w:r>
+    </w:p>
+    <w:p>
+      <w:pPr>
+        <w:rPr/>
+      </w:pPr>
+      <w:r>
+        <w:rPr>
+          <w:rtl w:val="0"/>
+        </w:rPr>
+        <w:t xml:space="preserve">    Error Logs: Gather details from the build logs to identify error patterns. Look for specific error messages, stack traces, or failed commands.</w:t>
+      </w:r>
+    </w:p>
+    <w:p>
+      <w:pPr>
+        <w:rPr/>
+      </w:pPr>
+      <w:r>
+        <w:rPr>
+          <w:rtl w:val="0"/>
+        </w:rPr>
+        <w:t xml:space="preserve">    Frequency: Determine how often the failure occurs (e.g., specific builds, CI pipelines, local builds).</w:t>
+      </w:r>
+    </w:p>
+    <w:p>
+      <w:pPr>
+        <w:rPr/>
+      </w:pPr>
+      <w:r>
+        <w:rPr>
+          <w:rtl w:val="0"/>
+        </w:rPr>
+        <w:t xml:space="preserve">    Environment: Check if the failures happen only in certain environments:</w:t>
+      </w:r>
+    </w:p>
+    <w:p>
+      <w:pPr>
+        <w:rPr/>
+      </w:pPr>
+      <w:r>
+        <w:rPr>
+          <w:rtl w:val="0"/>
+        </w:rPr>
+        <w:t xml:space="preserve">        Local development machines.</w:t>
+      </w:r>
+    </w:p>
+    <w:p>
+      <w:pPr>
+        <w:rPr/>
+      </w:pPr>
+      <w:r>
+        <w:rPr>
+          <w:rtl w:val="0"/>
+        </w:rPr>
+        <w:t xml:space="preserve">        Continuous Integration (CI) pipelines.</w:t>
+      </w:r>
+    </w:p>
+    <w:p>
+      <w:pPr>
+        <w:rPr/>
+      </w:pPr>
+      <w:r>
+        <w:rPr>
+          <w:rtl w:val="0"/>
+        </w:rPr>
+        <w:t xml:space="preserve">        Specific operating systems (e.g., macOS for iOS builds).</w:t>
+      </w:r>
+    </w:p>
+    <w:p>
+      <w:pPr>
+        <w:rPr/>
+      </w:pPr>
+      <w:r>
+        <w:rPr>
+          <w:rtl w:val="0"/>
+        </w:rPr>
+      </w:r>
+    </w:p>
+    <w:p>
+      <w:pPr>
+        <w:rPr>
+          <w:b w:val="1"/>
+        </w:rPr>
+      </w:pPr>
+      <w:r>
+        <w:rPr>
+          <w:b w:val="1"/>
+          <w:rtl w:val="0"/>
+        </w:rPr>
+        <w:t xml:space="preserve">2. Reproduce the Issue</w:t>
+      </w:r>
+    </w:p>
+    <w:p>
+      <w:pPr>
+        <w:rPr/>
+      </w:pPr>
+      <w:r>
+        <w:rPr>
+          <w:rtl w:val="0"/>
+        </w:rPr>
+      </w:r>
+    </w:p>
+    <w:p>
+      <w:pPr>
+        <w:rPr/>
+      </w:pPr>
+      <w:r>
+        <w:rPr>
+          <w:rtl w:val="0"/>
+        </w:rPr>
+        <w:t xml:space="preserve">    Attempt to reproduce the build failure:</w:t>
+      </w:r>
+    </w:p>
+    <w:p>
+      <w:pPr>
+        <w:rPr/>
+      </w:pPr>
+      <w:r>
+        <w:rPr>
+          <w:rtl w:val="0"/>
+        </w:rPr>
+        <w:t xml:space="preserve">        Clean the project:</w:t>
+      </w:r>
+    </w:p>
+    <w:p>
+      <w:pPr>
+        <w:rPr/>
+      </w:pPr>
+      <w:r>
+        <w:rPr>
+          <w:rtl w:val="0"/>
+        </w:rPr>
+      </w:r>
+    </w:p>
+    <w:p>
+      <w:pPr>
+        <w:rPr/>
+      </w:pPr>
+      <w:r>
+        <w:rPr>
+          <w:rtl w:val="0"/>
+        </w:rPr>
+        <w:t xml:space="preserve">cd android &amp;&amp; ./gradlew clean</w:t>
+      </w:r>
+    </w:p>
+    <w:p>
+      <w:pPr>
+        <w:rPr/>
+      </w:pPr>
+      <w:r>
+        <w:rPr>
+          <w:rtl w:val="0"/>
+        </w:rPr>
+        <w:t xml:space="preserve">cd ios &amp;&amp; xcodebuild clean</w:t>
+      </w:r>
+    </w:p>
+    <w:p>
+      <w:pPr>
+        <w:rPr/>
+      </w:pPr>
+      <w:r>
+        <w:rPr>
+          <w:rtl w:val="0"/>
+        </w:rPr>
+      </w:r>
+    </w:p>
+    <w:p>
+      <w:pPr>
+        <w:rPr/>
+      </w:pPr>
+      <w:r>
+        <w:rPr>
+          <w:rtl w:val="0"/>
+        </w:rPr>
+        <w:t xml:space="preserve">Rebuild:</w:t>
+      </w:r>
+    </w:p>
+    <w:p>
+      <w:pPr>
+        <w:rPr/>
+      </w:pPr>
+      <w:r>
+        <w:rPr>
+          <w:rtl w:val="0"/>
+        </w:rPr>
+      </w:r>
+    </w:p>
+    <w:p>
+      <w:pPr>
+        <w:rPr/>
+      </w:pPr>
+      <w:r>
+        <w:rPr>
+          <w:rtl w:val="0"/>
+        </w:rPr>
+        <w:t xml:space="preserve">        npx react-native run-android</w:t>
+      </w:r>
+    </w:p>
+    <w:p>
+      <w:pPr>
+        <w:rPr/>
+      </w:pPr>
+      <w:r>
+        <w:rPr>
+          <w:rtl w:val="0"/>
+        </w:rPr>
+        <w:t xml:space="preserve">        npx react-native run-ios</w:t>
+      </w:r>
+    </w:p>
+    <w:p>
+      <w:pPr>
+        <w:rPr/>
+      </w:pPr>
+      <w:r>
+        <w:rPr>
+          <w:rtl w:val="0"/>
+        </w:rPr>
+      </w:r>
+    </w:p>
+    <w:p>
+      <w:pPr>
+        <w:rPr/>
+      </w:pPr>
+      <w:r>
+        <w:rPr>
+          <w:rtl w:val="0"/>
+        </w:rPr>
+        <w:t xml:space="preserve">    Run the build multiple times to observe if it fails consistently under specific conditions.</w:t>
+      </w:r>
+    </w:p>
+    <w:p>
+      <w:pPr>
+        <w:rPr>
+          <w:b w:val="1"/>
+        </w:rPr>
+      </w:pPr>
+      <w:r>
+        <w:rPr>
+          <w:rtl w:val="0"/>
+        </w:rPr>
+      </w:r>
+    </w:p>
+    <w:p>
+      <w:pPr>
+        <w:rPr>
+          <w:b w:val="1"/>
+        </w:rPr>
+      </w:pPr>
+      <w:r>
+        <w:rPr>
+          <w:b w:val="1"/>
+          <w:rtl w:val="0"/>
+        </w:rPr>
+        <w:t xml:space="preserve">3. Analyze Logs</w:t>
+      </w:r>
+    </w:p>
+    <w:p>
+      <w:pPr>
+        <w:rPr/>
+      </w:pPr>
+      <w:r>
+        <w:rPr>
+          <w:rtl w:val="0"/>
+        </w:rPr>
+      </w:r>
+    </w:p>
+    <w:p>
+      <w:pPr>
+        <w:rPr/>
+      </w:pPr>
+      <w:r>
+        <w:rPr>
+          <w:rtl w:val="0"/>
+        </w:rPr>
+        <w:t xml:space="preserve">    Examine the build logs carefully for:</w:t>
+      </w:r>
+    </w:p>
+    <w:p>
+      <w:pPr>
+        <w:rPr/>
+      </w:pPr>
+      <w:r>
+        <w:rPr>
+          <w:rtl w:val="0"/>
+        </w:rPr>
+        <w:t xml:space="preserve">        Dependency errors: Look for issues with npm, Yarn, Gradle, or CocoaPods dependencies.</w:t>
+      </w:r>
+    </w:p>
+    <w:p>
+      <w:pPr>
+        <w:rPr/>
+      </w:pPr>
+      <w:r>
+        <w:rPr>
+          <w:rtl w:val="0"/>
+        </w:rPr>
+        <w:t xml:space="preserve">        Version mismatches: Identify if incompatible library versions are causing failures.</w:t>
+      </w:r>
+    </w:p>
+    <w:p>
+      <w:pPr>
+        <w:rPr/>
+      </w:pPr>
+      <w:r>
+        <w:rPr>
+          <w:rtl w:val="0"/>
+        </w:rPr>
+        <w:t xml:space="preserve">        Out-of-memory (OOM) errors: Check for memory-related build issues.</w:t>
+      </w:r>
+    </w:p>
+    <w:p>
+      <w:pPr>
+        <w:rPr/>
+      </w:pPr>
+      <w:r>
+        <w:rPr>
+          <w:rtl w:val="0"/>
+        </w:rPr>
+        <w:t xml:space="preserve">        Network errors: Look for problems downloading dependencies or assets.</w:t>
+      </w:r>
+    </w:p>
+    <w:p>
+      <w:pPr>
+        <w:rPr/>
+      </w:pPr>
+      <w:r>
+        <w:rPr>
+          <w:rtl w:val="0"/>
+        </w:rPr>
+      </w:r>
+    </w:p>
+    <w:p>
+      <w:pPr>
+        <w:rPr>
+          <w:b w:val="1"/>
+        </w:rPr>
+      </w:pPr>
+      <w:r>
+        <w:rPr>
+          <w:b w:val="1"/>
+          <w:rtl w:val="0"/>
+        </w:rPr>
+        <w:t xml:space="preserve">4. Check Dependency Management</w:t>
+      </w:r>
+    </w:p>
+    <w:p>
+      <w:pPr>
+        <w:rPr/>
+      </w:pPr>
+      <w:r>
+        <w:rPr>
+          <w:rtl w:val="0"/>
+        </w:rPr>
+      </w:r>
+    </w:p>
+    <w:p>
+      <w:pPr>
+        <w:rPr/>
+      </w:pPr>
+      <w:r>
+        <w:rPr>
+          <w:rtl w:val="0"/>
+        </w:rPr>
+        <w:t xml:space="preserve">    Node Modules:</w:t>
+      </w:r>
+    </w:p>
+    <w:p>
+      <w:pPr>
+        <w:rPr/>
+      </w:pPr>
+      <w:r>
+        <w:rPr>
+          <w:rtl w:val="0"/>
+        </w:rPr>
+        <w:t xml:space="preserve">        Delete node_modules and reinstall dependencies:</w:t>
+      </w:r>
+    </w:p>
+    <w:p>
+      <w:pPr>
+        <w:rPr/>
+      </w:pPr>
+      <w:r>
+        <w:rPr>
+          <w:rtl w:val="0"/>
+        </w:rPr>
+      </w:r>
+    </w:p>
+    <w:p>
+      <w:pPr>
+        <w:rPr/>
+      </w:pPr>
+      <w:r>
+        <w:rPr>
+          <w:rtl w:val="0"/>
+        </w:rPr>
+        <w:t xml:space="preserve">    rm -rf node_modules</w:t>
+      </w:r>
+    </w:p>
+    <w:p>
+      <w:pPr>
+        <w:rPr/>
+      </w:pPr>
+      <w:r>
+        <w:rPr>
+          <w:rtl w:val="0"/>
+        </w:rPr>
+        <w:t xml:space="preserve">    npm install</w:t>
+      </w:r>
+    </w:p>
+    <w:p>
+      <w:pPr>
+        <w:rPr/>
+      </w:pPr>
+      <w:r>
+        <w:rPr>
+          <w:rtl w:val="0"/>
+        </w:rPr>
+      </w:r>
+    </w:p>
+    <w:p>
+      <w:pPr>
+        <w:rPr/>
+      </w:pPr>
+      <w:r>
+        <w:rPr>
+          <w:rtl w:val="0"/>
+        </w:rPr>
+        <w:t xml:space="preserve">    Ensure you’re using a consistent package manager (npm or Yarn).</w:t>
+      </w:r>
+    </w:p>
+    <w:p>
+      <w:pPr>
+        <w:rPr/>
+      </w:pPr>
+      <w:r>
+        <w:rPr>
+          <w:rtl w:val="0"/>
+        </w:rPr>
+      </w:r>
+    </w:p>
+    <w:p>
+      <w:pPr>
+        <w:rPr/>
+      </w:pPr>
+      <w:r>
+        <w:rPr>
+          <w:rtl w:val="0"/>
+        </w:rPr>
+        <w:t xml:space="preserve">CocoaPods (iOS):</w:t>
+      </w:r>
+    </w:p>
+    <w:p>
+      <w:pPr>
+        <w:rPr/>
+      </w:pPr>
+      <w:r>
+        <w:rPr>
+          <w:rtl w:val="0"/>
+        </w:rPr>
+      </w:r>
+    </w:p>
+    <w:p>
+      <w:pPr>
+        <w:rPr/>
+      </w:pPr>
+      <w:r>
+        <w:rPr>
+          <w:rtl w:val="0"/>
+        </w:rPr>
+        <w:t xml:space="preserve">    Delete the Pods folder and reinstall:</w:t>
+      </w:r>
+    </w:p>
+    <w:p>
+      <w:pPr>
+        <w:rPr/>
+      </w:pPr>
+      <w:r>
+        <w:rPr>
+          <w:rtl w:val="0"/>
+        </w:rPr>
+      </w:r>
+    </w:p>
+    <w:p>
+      <w:pPr>
+        <w:rPr/>
+      </w:pPr>
+      <w:r>
+        <w:rPr>
+          <w:rtl w:val="0"/>
+        </w:rPr>
+        <w:t xml:space="preserve">    cd ios</w:t>
+      </w:r>
+    </w:p>
+    <w:p>
+      <w:pPr>
+        <w:rPr/>
+      </w:pPr>
+      <w:r>
+        <w:rPr>
+          <w:rtl w:val="0"/>
+        </w:rPr>
+        <w:t xml:space="preserve">    rm -rf Pods Podfile.lock</w:t>
+      </w:r>
+    </w:p>
+    <w:p>
+      <w:pPr>
+        <w:rPr/>
+      </w:pPr>
+      <w:r>
+        <w:rPr>
+          <w:rtl w:val="0"/>
+        </w:rPr>
+        <w:t xml:space="preserve">    pod install</w:t>
+      </w:r>
+    </w:p>
+    <w:p>
+      <w:pPr>
+        <w:rPr/>
+      </w:pPr>
+      <w:r>
+        <w:rPr>
+          <w:rtl w:val="0"/>
+        </w:rPr>
+      </w:r>
+    </w:p>
+    <w:p>
+      <w:pPr>
+        <w:rPr/>
+      </w:pPr>
+      <w:r>
+        <w:rPr>
+          <w:rtl w:val="0"/>
+        </w:rPr>
+        <w:t xml:space="preserve">Gradle (Android):</w:t>
+      </w:r>
+    </w:p>
+    <w:p>
+      <w:pPr>
+        <w:rPr/>
+      </w:pPr>
+      <w:r>
+        <w:rPr>
+          <w:rtl w:val="0"/>
+        </w:rPr>
+      </w:r>
+    </w:p>
+    <w:p>
+      <w:pPr>
+        <w:rPr/>
+      </w:pPr>
+      <w:r>
+        <w:rPr>
+          <w:rtl w:val="0"/>
+        </w:rPr>
+        <w:t xml:space="preserve">    Clear the Gradle cache:</w:t>
+      </w:r>
+    </w:p>
+    <w:p>
+      <w:pPr>
+        <w:rPr/>
+      </w:pPr>
+      <w:r>
+        <w:rPr>
+          <w:rtl w:val="0"/>
+        </w:rPr>
+      </w:r>
+    </w:p>
+    <w:p>
+      <w:pPr>
+        <w:rPr/>
+      </w:pPr>
+      <w:r>
+        <w:rPr>
+          <w:rtl w:val="0"/>
+        </w:rPr>
+        <w:t xml:space="preserve">        ./gradlew cleanBuildCache</w:t>
+      </w:r>
+    </w:p>
+    <w:p>
+      <w:pPr>
+        <w:rPr/>
+      </w:pPr>
+      <w:r>
+        <w:rPr>
+          <w:rtl w:val="0"/>
+        </w:rPr>
+      </w:r>
+    </w:p>
+    <w:p>
+      <w:pPr>
+        <w:rPr/>
+      </w:pPr>
+      <w:r>
+        <w:rPr>
+          <w:rtl w:val="0"/>
+        </w:rPr>
+        <w:t xml:space="preserve">        Ensure Gradle wrapper version matches the React Native version.</w:t>
+      </w:r>
+    </w:p>
+    <w:p>
+      <w:pPr>
+        <w:rPr/>
+      </w:pPr>
+      <w:r>
+        <w:rPr>
+          <w:rtl w:val="0"/>
+        </w:rPr>
+      </w:r>
+    </w:p>
+    <w:p>
+      <w:pPr>
+        <w:rPr>
+          <w:b w:val="1"/>
+        </w:rPr>
+      </w:pPr>
+      <w:r>
+        <w:rPr>
+          <w:b w:val="1"/>
+          <w:rtl w:val="0"/>
+        </w:rPr>
+        <w:t xml:space="preserve">5. Check for Version Conflicts</w:t>
+      </w:r>
+    </w:p>
+    <w:p>
+      <w:pPr>
+        <w:rPr/>
+      </w:pPr>
+      <w:r>
+        <w:rPr>
+          <w:rtl w:val="0"/>
+        </w:rPr>
+      </w:r>
+    </w:p>
+    <w:p>
+      <w:pPr>
+        <w:rPr/>
+      </w:pPr>
+      <w:r>
+        <w:rPr>
+          <w:rtl w:val="0"/>
+        </w:rPr>
+        <w:t xml:space="preserve">    React Native Version:</w:t>
+      </w:r>
+    </w:p>
+    <w:p>
+      <w:pPr>
+        <w:rPr/>
+      </w:pPr>
+      <w:r>
+        <w:rPr>
+          <w:rtl w:val="0"/>
+        </w:rPr>
+        <w:t xml:space="preserve">        Ensure the project uses a compatible version of React Native with other libraries.</w:t>
+      </w:r>
+    </w:p>
+    <w:p>
+      <w:pPr>
+        <w:rPr/>
+      </w:pPr>
+      <w:r>
+        <w:rPr>
+          <w:rtl w:val="0"/>
+        </w:rPr>
+        <w:t xml:space="preserve">    Node.js:</w:t>
+      </w:r>
+    </w:p>
+    <w:p>
+      <w:pPr>
+        <w:rPr/>
+      </w:pPr>
+      <w:r>
+        <w:rPr>
+          <w:rtl w:val="0"/>
+        </w:rPr>
+        <w:t xml:space="preserve">        Verify the Node.js version is within the supported range for React Native.</w:t>
+      </w:r>
+    </w:p>
+    <w:p>
+      <w:pPr>
+        <w:rPr/>
+      </w:pPr>
+      <w:r>
+        <w:rPr>
+          <w:rtl w:val="0"/>
+        </w:rPr>
+        <w:t xml:space="preserve">    Dependencies:</w:t>
+      </w:r>
+    </w:p>
+    <w:p>
+      <w:pPr>
+        <w:rPr/>
+      </w:pPr>
+      <w:r>
+        <w:rPr>
+          <w:rtl w:val="0"/>
+        </w:rPr>
+        <w:t xml:space="preserve">        Look for mismatched or deprecated dependencies in package.json.</w:t>
+      </w:r>
+    </w:p>
+    <w:p>
+      <w:pPr>
+        <w:rPr/>
+      </w:pPr>
+      <w:r>
+        <w:rPr>
+          <w:rtl w:val="0"/>
+        </w:rPr>
+        <w:t xml:space="preserve">        Use tools like npm-check or yarn outdated to check outdated packages.</w:t>
+      </w:r>
+    </w:p>
+    <w:p>
+      <w:pPr>
+        <w:rPr/>
+      </w:pPr>
+      <w:r>
+        <w:rPr>
+          <w:rtl w:val="0"/>
+        </w:rPr>
+        <w:t xml:space="preserve">    Build Tools:</w:t>
+      </w:r>
+    </w:p>
+    <w:p>
+      <w:pPr>
+        <w:rPr/>
+      </w:pPr>
+      <w:r>
+        <w:rPr>
+          <w:rtl w:val="0"/>
+        </w:rPr>
+        <w:t xml:space="preserve">        Check for mismatches in Xcode, Android SDK, or Gradle versions.</w:t>
+      </w:r>
+    </w:p>
+    <w:p>
+      <w:pPr>
+        <w:rPr/>
+      </w:pPr>
+      <w:r>
+        <w:rPr>
+          <w:rtl w:val="0"/>
+        </w:rPr>
+      </w:r>
+    </w:p>
+    <w:p>
+      <w:pPr>
+        <w:rPr>
+          <w:b w:val="1"/>
+        </w:rPr>
+      </w:pPr>
+      <w:r>
+        <w:rPr>
+          <w:b w:val="1"/>
+          <w:rtl w:val="0"/>
+        </w:rPr>
+        <w:t xml:space="preserve">6. Check CI/CD Environment</w:t>
+      </w:r>
+    </w:p>
+    <w:p>
+      <w:pPr>
+        <w:rPr/>
+      </w:pPr>
+      <w:r>
+        <w:rPr>
+          <w:rtl w:val="0"/>
+        </w:rPr>
+      </w:r>
+    </w:p>
+    <w:p>
+      <w:pPr>
+        <w:rPr/>
+      </w:pPr>
+      <w:r>
+        <w:rPr>
+          <w:rtl w:val="0"/>
+        </w:rPr>
+        <w:t xml:space="preserve">    Environment Variables:</w:t>
+      </w:r>
+    </w:p>
+    <w:p>
+      <w:pPr>
+        <w:rPr/>
+      </w:pPr>
+      <w:r>
+        <w:rPr>
+          <w:rtl w:val="0"/>
+        </w:rPr>
+        <w:t xml:space="preserve">        Verify that all necessary environment variables (e.g., ANDROID_HOME, JAVA_HOME, signing keys) are correctly set.</w:t>
+      </w:r>
+    </w:p>
+    <w:p>
+      <w:pPr>
+        <w:rPr/>
+      </w:pPr>
+      <w:r>
+        <w:rPr>
+          <w:rtl w:val="0"/>
+        </w:rPr>
+        <w:t xml:space="preserve">    Cache Issues:</w:t>
+      </w:r>
+    </w:p>
+    <w:p>
+      <w:pPr>
+        <w:rPr/>
+      </w:pPr>
+      <w:r>
+        <w:rPr>
+          <w:rtl w:val="0"/>
+        </w:rPr>
+        <w:t xml:space="preserve">        Clear CI build caches for Node.js, Gradle, and CocoaPods.</w:t>
+      </w:r>
+    </w:p>
+    <w:p>
+      <w:pPr>
+        <w:rPr/>
+      </w:pPr>
+      <w:r>
+        <w:rPr>
+          <w:rtl w:val="0"/>
+        </w:rPr>
+        <w:t xml:space="preserve">    Resource Limits:</w:t>
+      </w:r>
+    </w:p>
+    <w:p>
+      <w:pPr>
+        <w:rPr/>
+      </w:pPr>
+      <w:r>
+        <w:rPr>
+          <w:rtl w:val="0"/>
+        </w:rPr>
+        <w:t xml:space="preserve">        Check if the CI machine has sufficient memory and CPU for the build.</w:t>
+      </w:r>
+    </w:p>
+    <w:p>
+      <w:pPr>
+        <w:rPr/>
+      </w:pPr>
+      <w:r>
+        <w:rPr>
+          <w:rtl w:val="0"/>
+        </w:rPr>
+      </w:r>
+    </w:p>
+    <w:p>
+      <w:pPr>
+        <w:rPr>
+          <w:b w:val="1"/>
+        </w:rPr>
+      </w:pPr>
+      <w:r>
+        <w:rPr>
+          <w:b w:val="1"/>
+          <w:rtl w:val="0"/>
+        </w:rPr>
+        <w:t xml:space="preserve">7. Inspect Native Code</w:t>
+      </w:r>
+    </w:p>
+    <w:p>
+      <w:pPr>
+        <w:rPr/>
+      </w:pPr>
+      <w:r>
+        <w:rPr>
+          <w:rtl w:val="0"/>
+        </w:rPr>
+      </w:r>
+    </w:p>
+    <w:p>
+      <w:pPr>
+        <w:rPr/>
+      </w:pPr>
+      <w:r>
+        <w:rPr>
+          <w:rtl w:val="0"/>
+        </w:rPr>
+        <w:t xml:space="preserve">    iOS:</w:t>
+      </w:r>
+    </w:p>
+    <w:p>
+      <w:pPr>
+        <w:rPr/>
+      </w:pPr>
+      <w:r>
+        <w:rPr>
+          <w:rtl w:val="0"/>
+        </w:rPr>
+        <w:t xml:space="preserve">        Check AppDelegate.m, Podfile, and Xcode project settings for incorrect configurations.</w:t>
+      </w:r>
+    </w:p>
+    <w:p>
+      <w:pPr>
+        <w:rPr/>
+      </w:pPr>
+      <w:r>
+        <w:rPr>
+          <w:rtl w:val="0"/>
+        </w:rPr>
+        <w:t xml:space="preserve">    Android:</w:t>
+      </w:r>
+    </w:p>
+    <w:p>
+      <w:pPr>
+        <w:rPr/>
+      </w:pPr>
+      <w:r>
+        <w:rPr>
+          <w:rtl w:val="0"/>
+        </w:rPr>
+        <w:t xml:space="preserve">        Inspect MainApplication.java, build.gradle, and AndroidManifest.xml for issues.</w:t>
+      </w:r>
+    </w:p>
+    <w:p>
+      <w:pPr>
+        <w:rPr/>
+      </w:pPr>
+      <w:r>
+        <w:rPr>
+          <w:rtl w:val="0"/>
+        </w:rPr>
+      </w:r>
+    </w:p>
+    <w:p>
+      <w:pPr>
+        <w:rPr>
+          <w:b w:val="1"/>
+        </w:rPr>
+      </w:pPr>
+      <w:r>
+        <w:rPr>
+          <w:b w:val="1"/>
+          <w:rtl w:val="0"/>
+        </w:rPr>
+        <w:t xml:space="preserve">8. Test with a Fresh Clone</w:t>
+      </w:r>
+    </w:p>
+    <w:p>
+      <w:pPr>
+        <w:rPr/>
+      </w:pPr>
+      <w:r>
+        <w:rPr>
+          <w:rtl w:val="0"/>
+        </w:rPr>
+      </w:r>
+    </w:p>
+    <w:p>
+      <w:pPr>
+        <w:rPr/>
+      </w:pPr>
+      <w:r>
+        <w:rPr>
+          <w:rtl w:val="0"/>
+        </w:rPr>
+        <w:t xml:space="preserve">    Clone the repository into a new directory and build the project:</w:t>
+      </w:r>
+    </w:p>
+    <w:p>
+      <w:pPr>
+        <w:rPr/>
+      </w:pPr>
+      <w:r>
+        <w:rPr>
+          <w:rtl w:val="0"/>
+        </w:rPr>
+      </w:r>
+    </w:p>
+    <w:p>
+      <w:pPr>
+        <w:rPr/>
+      </w:pPr>
+      <w:r>
+        <w:rPr>
+          <w:rtl w:val="0"/>
+        </w:rPr>
+        <w:t xml:space="preserve">    git clone &lt;repo_url&gt;</w:t>
+      </w:r>
+    </w:p>
+    <w:p>
+      <w:pPr>
+        <w:rPr/>
+      </w:pPr>
+      <w:r>
+        <w:rPr>
+          <w:rtl w:val="0"/>
+        </w:rPr>
+        <w:t xml:space="preserve">    cd &lt;repo_name&gt;</w:t>
+      </w:r>
+    </w:p>
+    <w:p>
+      <w:pPr>
+        <w:rPr/>
+      </w:pPr>
+      <w:r>
+        <w:rPr>
+          <w:rtl w:val="0"/>
+        </w:rPr>
+        <w:t xml:space="preserve">    npm install</w:t>
+      </w:r>
+    </w:p>
+    <w:p>
+      <w:pPr>
+        <w:rPr/>
+      </w:pPr>
+      <w:r>
+        <w:rPr>
+          <w:rtl w:val="0"/>
+        </w:rPr>
+        <w:t xml:space="preserve">    npx react-native run-android</w:t>
+      </w:r>
+    </w:p>
+    <w:p>
+      <w:pPr>
+        <w:rPr/>
+      </w:pPr>
+      <w:r>
+        <w:rPr>
+          <w:rtl w:val="0"/>
+        </w:rPr>
+        <w:t xml:space="preserve">    npx react-native run-ios</w:t>
+      </w:r>
+    </w:p>
+    <w:p>
+      <w:pPr>
+        <w:rPr/>
+      </w:pPr>
+      <w:r>
+        <w:rPr>
+          <w:rtl w:val="0"/>
+        </w:rPr>
+      </w:r>
+    </w:p>
+    <w:p>
+      <w:pPr>
+        <w:rPr/>
+      </w:pPr>
+      <w:r>
+        <w:rPr>
+          <w:rtl w:val="0"/>
+        </w:rPr>
+        <w:t xml:space="preserve">    This helps identify issues related to local environment setup or stale files.</w:t>
+      </w:r>
+    </w:p>
+    <w:p>
+      <w:pPr>
+        <w:rPr/>
+      </w:pPr>
+      <w:r>
+        <w:rPr>
+          <w:rtl w:val="0"/>
+        </w:rPr>
+      </w:r>
+    </w:p>
+    <w:p>
+      <w:pPr>
+        <w:rPr>
+          <w:b w:val="1"/>
+        </w:rPr>
+      </w:pPr>
+      <w:r>
+        <w:rPr>
+          <w:b w:val="1"/>
+          <w:rtl w:val="0"/>
+        </w:rPr>
+        <w:t xml:space="preserve">9. Check Third-Party Services</w:t>
+      </w:r>
+    </w:p>
+    <w:p>
+      <w:pPr>
+        <w:rPr/>
+      </w:pPr>
+      <w:r>
+        <w:rPr>
+          <w:rtl w:val="0"/>
+        </w:rPr>
+      </w:r>
+    </w:p>
+    <w:p>
+      <w:pPr>
+        <w:rPr/>
+      </w:pPr>
+      <w:r>
+        <w:rPr>
+          <w:rtl w:val="0"/>
+        </w:rPr>
+        <w:t xml:space="preserve">    API Keys and Services:</w:t>
+      </w:r>
+    </w:p>
+    <w:p>
+      <w:pPr>
+        <w:rPr/>
+      </w:pPr>
+      <w:r>
+        <w:rPr>
+          <w:rtl w:val="0"/>
+        </w:rPr>
+        <w:t xml:space="preserve">        Ensure required keys for services like Firebase, Maps, or analytics are properly configured.</w:t>
+      </w:r>
+    </w:p>
+    <w:p>
+      <w:pPr>
+        <w:rPr/>
+      </w:pPr>
+      <w:r>
+        <w:rPr>
+          <w:rtl w:val="0"/>
+        </w:rPr>
+        <w:t xml:space="preserve">    External Dependencies:</w:t>
+      </w:r>
+    </w:p>
+    <w:p>
+      <w:pPr>
+        <w:rPr/>
+      </w:pPr>
+      <w:r>
+        <w:rPr>
+          <w:rtl w:val="0"/>
+        </w:rPr>
+        <w:t xml:space="preserve">        Check if the failure is due to downtime or changes in third-party services.</w:t>
+      </w:r>
+    </w:p>
+    <w:p>
+      <w:pPr>
+        <w:rPr/>
+      </w:pPr>
+      <w:r>
+        <w:rPr>
+          <w:rtl w:val="0"/>
+        </w:rPr>
+      </w:r>
+    </w:p>
+    <w:p>
+      <w:pPr>
+        <w:rPr>
+          <w:b w:val="1"/>
+        </w:rPr>
+      </w:pPr>
+      <w:r>
+        <w:rPr>
+          <w:b w:val="1"/>
+          <w:rtl w:val="0"/>
+        </w:rPr>
+        <w:t xml:space="preserve">10. Common Fixes</w:t>
+      </w:r>
+    </w:p>
+    <w:p>
+      <w:pPr>
+        <w:rPr/>
+      </w:pPr>
+      <w:r>
+        <w:rPr>
+          <w:rtl w:val="0"/>
+        </w:rPr>
+      </w:r>
+    </w:p>
+    <w:p>
+      <w:pPr>
+        <w:rPr/>
+      </w:pPr>
+      <w:r>
+        <w:rPr>
+          <w:rtl w:val="0"/>
+        </w:rPr>
+        <w:t xml:space="preserve">    Lock File:</w:t>
+      </w:r>
+    </w:p>
+    <w:p>
+      <w:pPr>
+        <w:rPr/>
+      </w:pPr>
+      <w:r>
+        <w:rPr>
+          <w:rtl w:val="0"/>
+        </w:rPr>
+        <w:t xml:space="preserve">        Ensure package-lock.json or yarn.lock is committed to maintain consistent dependency versions.</w:t>
+      </w:r>
+    </w:p>
+    <w:p>
+      <w:pPr>
+        <w:rPr/>
+      </w:pPr>
+      <w:r>
+        <w:rPr>
+          <w:rtl w:val="0"/>
+        </w:rPr>
+        <w:t xml:space="preserve">    Hermes Engine (if used):</w:t>
+      </w:r>
+    </w:p>
+    <w:p>
+      <w:pPr>
+        <w:rPr/>
+      </w:pPr>
+      <w:r>
+        <w:rPr>
+          <w:rtl w:val="0"/>
+        </w:rPr>
+        <w:t xml:space="preserve">        Rebuild the app with Hermes disabled to check if it’s causing the failure.</w:t>
+      </w:r>
+    </w:p>
+    <w:p>
+      <w:pPr>
+        <w:rPr/>
+      </w:pPr>
+      <w:r>
+        <w:rPr>
+          <w:rtl w:val="0"/>
+        </w:rPr>
+        <w:t xml:space="preserve">        Disable Hermes in android/app/build.gradle or ios/Podfile.</w:t>
+      </w:r>
+    </w:p>
+    <w:p>
+      <w:pPr>
+        <w:rPr/>
+      </w:pPr>
+      <w:r>
+        <w:rPr>
+          <w:rtl w:val="0"/>
+        </w:rPr>
+        <w:t xml:space="preserve">    Incremental Builds:</w:t>
+      </w:r>
+    </w:p>
+    <w:p>
+      <w:pPr>
+        <w:rPr/>
+      </w:pPr>
+      <w:r>
+        <w:rPr>
+          <w:rtl w:val="0"/>
+        </w:rPr>
+        <w:t xml:space="preserve">        Disable incremental builds for Android by adding org.gradle.caching=false to gradle.properties.</w:t>
+      </w:r>
+    </w:p>
+    <w:p>
+      <w:pPr>
+        <w:rPr/>
+      </w:pPr>
+      <w:r>
+        <w:rPr>
+          <w:rtl w:val="0"/>
+        </w:rPr>
+      </w:r>
+    </w:p>
+    <w:p>
+      <w:pPr>
+        <w:rPr>
+          <w:b w:val="1"/>
+        </w:rPr>
+      </w:pPr>
+      <w:r>
+        <w:rPr>
+          <w:b w:val="1"/>
+          <w:rtl w:val="0"/>
+        </w:rPr>
+        <w:t xml:space="preserve">11. Monitor Build Resources</w:t>
+      </w:r>
+    </w:p>
+    <w:p>
+      <w:pPr>
+        <w:rPr/>
+      </w:pPr>
+      <w:r>
+        <w:rPr>
+          <w:rtl w:val="0"/>
+        </w:rPr>
+      </w:r>
+    </w:p>
+    <w:p>
+      <w:pPr>
+        <w:rPr/>
+      </w:pPr>
+      <w:r>
+        <w:rPr>
+          <w:rtl w:val="0"/>
+        </w:rPr>
+        <w:t xml:space="preserve">    Memory Usage:</w:t>
+      </w:r>
+    </w:p>
+    <w:p>
+      <w:pPr>
+        <w:rPr/>
+      </w:pPr>
+      <w:r>
+        <w:rPr>
+          <w:rtl w:val="0"/>
+        </w:rPr>
+        <w:t xml:space="preserve">        Monitor memory usage during builds. For Android, increase the heap size in gradle.properties:</w:t>
+      </w:r>
+    </w:p>
+    <w:p>
+      <w:pPr>
+        <w:rPr/>
+      </w:pPr>
+      <w:r>
+        <w:rPr>
+          <w:rtl w:val="0"/>
+        </w:rPr>
+      </w:r>
+    </w:p>
+    <w:p>
+      <w:pPr>
+        <w:rPr/>
+      </w:pPr>
+      <w:r>
+        <w:rPr>
+          <w:rtl w:val="0"/>
+        </w:rPr>
+        <w:t xml:space="preserve">    org.gradle.jvmargs=-Xmx4g</w:t>
+      </w:r>
+    </w:p>
+    <w:p>
+      <w:pPr>
+        <w:rPr/>
+      </w:pPr>
+      <w:r>
+        <w:rPr>
+          <w:rtl w:val="0"/>
+        </w:rPr>
+      </w:r>
+    </w:p>
+    <w:p>
+      <w:pPr>
+        <w:rPr/>
+      </w:pPr>
+      <w:r>
+        <w:rPr>
+          <w:rtl w:val="0"/>
+        </w:rPr>
+        <w:t xml:space="preserve">Parallel Builds:</w:t>
+      </w:r>
+    </w:p>
+    <w:p>
+      <w:pPr>
+        <w:rPr/>
+      </w:pPr>
+      <w:r>
+        <w:rPr>
+          <w:rtl w:val="0"/>
+        </w:rPr>
+      </w:r>
+    </w:p>
+    <w:p>
+      <w:pPr>
+        <w:rPr/>
+      </w:pPr>
+      <w:r>
+        <w:rPr>
+          <w:rtl w:val="0"/>
+        </w:rPr>
+        <w:t xml:space="preserve">    Disable parallel builds to identify issues:</w:t>
+      </w:r>
+    </w:p>
+    <w:p>
+      <w:pPr>
+        <w:rPr/>
+      </w:pPr>
+      <w:r>
+        <w:rPr>
+          <w:rtl w:val="0"/>
+        </w:rPr>
+      </w:r>
+    </w:p>
+    <w:p>
+      <w:pPr>
+        <w:rPr/>
+      </w:pPr>
+      <w:r>
+        <w:rPr>
+          <w:rtl w:val="0"/>
+        </w:rPr>
+        <w:t xml:space="preserve">        org.gradle.parallel=false</w:t>
+      </w:r>
+    </w:p>
+    <w:p>
+      <w:pPr>
+        <w:rPr/>
+      </w:pPr>
+      <w:r>
+        <w:rPr>
+          <w:rtl w:val="0"/>
+        </w:rPr>
+      </w:r>
+    </w:p>
+    <w:p>
+      <w:pPr>
+        <w:rPr>
+          <w:b w:val="1"/>
+        </w:rPr>
+      </w:pPr>
+      <w:r>
+        <w:rPr>
+          <w:b w:val="1"/>
+          <w:rtl w:val="0"/>
+        </w:rPr>
+        <w:t xml:space="preserve">12. Use Debugging Tools</w:t>
+      </w:r>
+    </w:p>
+    <w:p>
+      <w:pPr>
+        <w:rPr/>
+      </w:pPr>
+      <w:r>
+        <w:rPr>
+          <w:rtl w:val="0"/>
+        </w:rPr>
+      </w:r>
+    </w:p>
+    <w:p>
+      <w:pPr>
+        <w:rPr/>
+      </w:pPr>
+      <w:r>
+        <w:rPr>
+          <w:rtl w:val="0"/>
+        </w:rPr>
+        <w:t xml:space="preserve">    Flipper:</w:t>
+      </w:r>
+    </w:p>
+    <w:p>
+      <w:pPr>
+        <w:rPr/>
+      </w:pPr>
+      <w:r>
+        <w:rPr>
+          <w:rtl w:val="0"/>
+        </w:rPr>
+        <w:t xml:space="preserve">        Use Flipper to debug React Native builds and view logs.</w:t>
+      </w:r>
+    </w:p>
+    <w:p>
+      <w:pPr>
+        <w:rPr/>
+      </w:pPr>
+      <w:r>
+        <w:rPr>
+          <w:rtl w:val="0"/>
+        </w:rPr>
+        <w:t xml:space="preserve">    Verbose Logging:</w:t>
+      </w:r>
+    </w:p>
+    <w:p>
+      <w:pPr>
+        <w:rPr/>
+      </w:pPr>
+      <w:r>
+        <w:rPr>
+          <w:rtl w:val="0"/>
+        </w:rPr>
+        <w:t xml:space="preserve">        Enable verbose logs for detailed error messages:</w:t>
+      </w:r>
+    </w:p>
+    <w:p>
+      <w:pPr>
+        <w:rPr/>
+      </w:pPr>
+      <w:r>
+        <w:rPr>
+          <w:rtl w:val="0"/>
+        </w:rPr>
+      </w:r>
+    </w:p>
+    <w:p>
+      <w:pPr>
+        <w:rPr/>
+      </w:pPr>
+      <w:r>
+        <w:rPr>
+          <w:rtl w:val="0"/>
+        </w:rPr>
+        <w:t xml:space="preserve">        npx react-native run-android --verbose</w:t>
+      </w:r>
+    </w:p>
+    <w:p>
+      <w:pPr>
+        <w:rPr/>
+      </w:pPr>
+      <w:r>
+        <w:rPr>
+          <w:rtl w:val="0"/>
+        </w:rPr>
+        <w:t xml:space="preserve">        npx react-native run-ios --verbose</w:t>
+      </w:r>
+    </w:p>
+    <w:p>
+      <w:pPr>
+        <w:rPr>
+          <w:b w:val="1"/>
+        </w:rPr>
+      </w:pPr>
+      <w:r>
+        <w:rPr>
+          <w:rtl w:val="0"/>
+        </w:rPr>
+      </w:r>
+    </w:p>
+    <w:p>
+      <w:pPr>
+        <w:rPr>
+          <w:b w:val="1"/>
+        </w:rPr>
+      </w:pPr>
+      <w:r>
+        <w:rPr>
+          <w:b w:val="1"/>
+          <w:rtl w:val="0"/>
+        </w:rPr>
+        <w:t xml:space="preserve">13. Isolate Problematic Code</w:t>
+      </w:r>
+    </w:p>
+    <w:p>
+      <w:pPr>
+        <w:rPr/>
+      </w:pPr>
+      <w:r>
+        <w:rPr>
+          <w:rtl w:val="0"/>
+        </w:rPr>
+      </w:r>
+    </w:p>
+    <w:p>
+      <w:pPr>
+        <w:rPr/>
+      </w:pPr>
+      <w:r>
+        <w:rPr>
+          <w:rtl w:val="0"/>
+        </w:rPr>
+        <w:t xml:space="preserve">    Comment out recently added dependencies or code changes to isolate the issue.</w:t>
+      </w:r>
+    </w:p>
+    <w:p>
+      <w:pPr>
+        <w:rPr/>
+      </w:pPr>
+      <w:r>
+        <w:rPr>
+          <w:rtl w:val="0"/>
+        </w:rPr>
+      </w:r>
+    </w:p>
+    <w:p>
+      <w:pPr>
+        <w:rPr>
+          <w:b w:val="1"/>
+        </w:rPr>
+      </w:pPr>
+      <w:r>
+        <w:rPr>
+          <w:b w:val="1"/>
+          <w:rtl w:val="0"/>
+        </w:rPr>
+        <w:t xml:space="preserve">14. Consult Documentation and Forums</w:t>
+      </w:r>
+    </w:p>
+    <w:p>
+      <w:pPr>
+        <w:rPr/>
+      </w:pPr>
+      <w:r>
+        <w:rPr>
+          <w:rtl w:val="0"/>
+        </w:rPr>
+      </w:r>
+    </w:p>
+    <w:p>
+      <w:pPr>
+        <w:rPr/>
+      </w:pPr>
+      <w:r>
+        <w:rPr>
+          <w:rtl w:val="0"/>
+        </w:rPr>
+        <w:t xml:space="preserve">    Check React Native GitHub issues and forums for similar problems.</w:t>
+      </w:r>
+    </w:p>
+    <w:p>
+      <w:pPr>
+        <w:rPr/>
+      </w:pPr>
+      <w:r>
+        <w:rPr>
+          <w:rtl w:val="0"/>
+        </w:rPr>
+        <w:t xml:space="preserve">    Verify compatibility of libraries using the React Native Directory.</w:t>
+      </w:r>
+    </w:p>
+    <w:p>
+      <w:pPr>
+        <w:rPr/>
+      </w:pPr>
+      <w:r>
+        <w:rPr>
+          <w:rtl w:val="0"/>
+        </w:rPr>
+      </w:r>
+    </w:p>
+    <w:p>
+      <w:pPr>
+        <w:rPr>
+          <w:b w:val="1"/>
+        </w:rPr>
+      </w:pPr>
+      <w:r>
+        <w:rPr>
+          <w:b w:val="1"/>
+          <w:rtl w:val="0"/>
+        </w:rPr>
+        <w:t xml:space="preserve">15. Contact Support</w:t>
+      </w:r>
+    </w:p>
+    <w:p>
+      <w:pPr>
+        <w:rPr/>
+      </w:pPr>
+      <w:r>
+        <w:rPr>
+          <w:rtl w:val="0"/>
+        </w:rPr>
+      </w:r>
+    </w:p>
+    <w:p>
+      <w:pPr>
+        <w:rPr/>
+      </w:pPr>
+      <w:r>
+        <w:rPr>
+          <w:rtl w:val="0"/>
+        </w:rPr>
+        <w:t xml:space="preserve">    If the issue persists, contact the relevant support teams (e.g., CI provider, React Native community, library maintainers).</w:t>
       </w:r>
     </w:p>
     <w:sectPr>

</xml_diff>

<commit_message>
updates section 1 answers
</commit_message>
<xml_diff>
--- a/Section_1.docx
+++ b/Section_1.docx
@@ -277,6 +277,86 @@
     </w:p>
     <w:p>
       <w:pPr>
+        <w:rPr/>
+      </w:pPr>
+      <w:r>
+        <w:rPr>
+          <w:rtl w:val="0"/>
+        </w:rPr>
+      </w:r>
+    </w:p>
+    <w:p>
+      <w:pPr>
+        <w:rPr/>
+      </w:pPr>
+      <w:r>
+        <w:rPr>
+          <w:rtl w:val="0"/>
+        </w:rPr>
+      </w:r>
+    </w:p>
+    <w:p>
+      <w:pPr>
+        <w:rPr/>
+      </w:pPr>
+      <w:r>
+        <w:rPr>
+          <w:rtl w:val="0"/>
+        </w:rPr>
+      </w:r>
+    </w:p>
+    <w:p>
+      <w:pPr>
+        <w:rPr/>
+      </w:pPr>
+      <w:r>
+        <w:rPr>
+          <w:rtl w:val="0"/>
+        </w:rPr>
+      </w:r>
+    </w:p>
+    <w:p>
+      <w:pPr>
+        <w:rPr/>
+      </w:pPr>
+      <w:r>
+        <w:rPr>
+          <w:rtl w:val="0"/>
+        </w:rPr>
+      </w:r>
+    </w:p>
+    <w:p>
+      <w:pPr>
+        <w:rPr/>
+      </w:pPr>
+      <w:r>
+        <w:rPr>
+          <w:rtl w:val="0"/>
+        </w:rPr>
+      </w:r>
+    </w:p>
+    <w:p>
+      <w:pPr>
+        <w:rPr/>
+      </w:pPr>
+      <w:r>
+        <w:rPr>
+          <w:rtl w:val="0"/>
+        </w:rPr>
+      </w:r>
+    </w:p>
+    <w:p>
+      <w:pPr>
+        <w:rPr/>
+      </w:pPr>
+      <w:r>
+        <w:rPr>
+          <w:rtl w:val="0"/>
+        </w:rPr>
+      </w:r>
+    </w:p>
+    <w:p>
+      <w:pPr>
         <w:rPr>
           <w:b w:val="1"/>
         </w:rPr>
@@ -357,7 +437,7 @@
         <w:rPr>
           <w:rtl w:val="0"/>
         </w:rPr>
-        <w:t xml:space="preserve"> Implement regular health checks to monitor the status of services.</w:t>
+        <w:t xml:space="preserve"> Implementing regular health checks to monitor the status of services.</w:t>
       </w:r>
     </w:p>
     <w:p>
@@ -382,7 +462,7 @@
         <w:rPr>
           <w:rtl w:val="0"/>
         </w:rPr>
-        <w:t xml:space="preserve"> Use redundant components to ensure availability and avoid single points of failure. This can be implemented using loadbalancer,backup databases or microservices.</w:t>
+        <w:t xml:space="preserve"> Using redundant components to ensure availability and avoid single points of failure. This can be implemented using loadbalancer,backup databases or microservices.</w:t>
       </w:r>
     </w:p>
     <w:p>
@@ -407,7 +487,7 @@
         <w:rPr>
           <w:rtl w:val="0"/>
         </w:rPr>
-        <w:t xml:space="preserve"> Utilize tools like prometheus,grafana or Elastic search to collect and visualize data about a systems health and performance. You can also use CloudWatch, CloudTrail or Logstash to capture and analyze logs and events from your systems.</w:t>
+        <w:t xml:space="preserve"> Utilizing tools like prometheus,grafana or Elastic search to collect and visualize data about a systems health and performance. You can also use CloudWatch, CloudTrail or Logstash to capture and analyze logs and events from your systems.</w:t>
       </w:r>
     </w:p>
     <w:p>
@@ -432,7 +512,7 @@
         <w:rPr>
           <w:rtl w:val="0"/>
         </w:rPr>
-        <w:t xml:space="preserve">You can use feedback and control loops to scale your system based on demand(autoscaling), to balance load across your services(loadbalancing), to switch to alternative resources(failover). This can be implemented by using technologies like kubernetes, AWS Auto Scaling,etc.</w:t>
+        <w:t xml:space="preserve">Effectively using feedback and control loops to scale your system based on demand(autoscaling), to balance load across your services(loadbalancing), to switch to alternative resources(failover). This can be implemented by using technologies like kubernetes, AWS Auto Scaling,etc.</w:t>
       </w:r>
     </w:p>
     <w:p>
@@ -457,7 +537,7 @@
         <w:rPr>
           <w:rtl w:val="0"/>
         </w:rPr>
-        <w:t xml:space="preserve">Design various components of your distributed service to be loosely coupled, eliminating dependencies and bottlenecks that comes with scaling. This can be implemented using message brokers, queues, consumer-producer pattern, publisher-subscriber etc.</w:t>
+        <w:t xml:space="preserve">Designing various components of your distributed service to be loosely coupled, eliminating dependencies and bottlenecks that comes with scaling. This can be implemented using message brokers, queues, consumer-producer pattern, publisher-subscriber etc.</w:t>
       </w:r>
     </w:p>
     <w:p>
@@ -482,7 +562,7 @@
         <w:rPr>
           <w:rtl w:val="0"/>
         </w:rPr>
-        <w:t xml:space="preserve"> Use automated failure detection mechanisms to identify and isolate faulty components with little no human intervention.</w:t>
+        <w:t xml:space="preserve"> Using automated failure detection mechanisms to identify and isolate faulty components with little no human intervention.</w:t>
       </w:r>
     </w:p>
     <w:p>
@@ -507,7 +587,7 @@
         <w:rPr>
           <w:rtl w:val="0"/>
         </w:rPr>
-        <w:t xml:space="preserve">Utilize consensus algorithms(eg: raft and paxos) in your distributed architecture to ensure consistency and uniformity in executing tasks.</w:t>
+        <w:t xml:space="preserve">Utilizing consensus algorithms(eg: raft and paxos) in your distributed architecture to ensure consistency and uniformity in executing tasks.</w:t>
       </w:r>
     </w:p>
     <w:p>
@@ -532,7 +612,7 @@
         <w:rPr>
           <w:rtl w:val="0"/>
         </w:rPr>
-        <w:t xml:space="preserve">Implement throttling algorithms(Leaky bucket, Sliding window, fixed window, token bucket,etc) to streamline requests to the service and efficiently handle peak loads without breaking down your service</w:t>
+        <w:t xml:space="preserve">Implementing throttling algorithms(Leaky bucket, Sliding window, fixed window, token bucket,etc) to streamline requests to the service and efficiently handle peak loads without breaking down your service</w:t>
       </w:r>
       <w:r>
         <w:rPr>
@@ -562,7 +642,7 @@
         <w:rPr>
           <w:rtl w:val="0"/>
         </w:rPr>
-        <w:t xml:space="preserve">Improve and learn from how your service recovers from failure by stress testing your service using tools like chaos monkey, gremlin, etc</w:t>
+        <w:t xml:space="preserve">Continuous improvement and learning from how your service recovers from failure by stress testing your service using tools like chaos monkey, gremlin, etc</w:t>
       </w:r>
     </w:p>
     <w:p>
@@ -588,7 +668,7 @@
         <w:rPr>
           <w:rtl w:val="0"/>
         </w:rPr>
-        <w:t xml:space="preserve">: Use checkpoints to provide resiliency if a long-running operation fails.</w:t>
+        <w:t xml:space="preserve">: Using checkpoints to provide resiliency if a long-running operation fails.</w:t>
       </w:r>
     </w:p>
     <w:p>
@@ -614,7 +694,62 @@
         <w:rPr>
           <w:rtl w:val="0"/>
         </w:rPr>
-        <w:t xml:space="preserve">Design modular, decoupled and loosely coupled components. Also enforce consistent naming conventions, documentation and code quality standards. Adhere to DevOps principles such as continuous integration,delivery,improvement and testing.</w:t>
+        <w:t xml:space="preserve">Designing modular, decoupled and loosely coupled components. Also enforce consistent naming conventions, documentation and code quality standards. Adhere to DevOps principles such as continuous integration,delivery,improvement and testing.</w:t>
+      </w:r>
+    </w:p>
+    <w:p>
+      <w:pPr>
+        <w:spacing w:after="240" w:lineRule="auto"/>
+        <w:rPr/>
+      </w:pPr>
+      <w:r>
+        <w:rPr>
+          <w:rtl w:val="0"/>
+        </w:rPr>
+      </w:r>
+    </w:p>
+    <w:p>
+      <w:pPr>
+        <w:spacing w:after="240" w:lineRule="auto"/>
+        <w:rPr/>
+      </w:pPr>
+      <w:r>
+        <w:rPr>
+          <w:rtl w:val="0"/>
+        </w:rPr>
+      </w:r>
+    </w:p>
+    <w:p>
+      <w:pPr>
+        <w:spacing w:after="240" w:lineRule="auto"/>
+        <w:rPr/>
+      </w:pPr>
+      <w:r>
+        <w:rPr>
+          <w:rtl w:val="0"/>
+        </w:rPr>
+      </w:r>
+    </w:p>
+    <w:p>
+      <w:pPr>
+        <w:spacing w:after="240" w:lineRule="auto"/>
+        <w:rPr/>
+      </w:pPr>
+      <w:r>
+        <w:rPr>
+          <w:rtl w:val="0"/>
+        </w:rPr>
+      </w:r>
+    </w:p>
+    <w:p>
+      <w:pPr>
+        <w:spacing w:after="240" w:lineRule="auto"/>
+        <w:rPr/>
+      </w:pPr>
+      <w:r>
+        <w:rPr>
+          <w:rtl w:val="0"/>
+        </w:rPr>
       </w:r>
     </w:p>
     <w:p>
@@ -760,7 +895,7 @@
         <w:rPr>
           <w:rtl w:val="0"/>
         </w:rPr>
-        <w:t xml:space="preserve">Intall log agents on associated systems and services(FluentD)</w:t>
+        <w:t xml:space="preserve">Intalling log agents on associated systems and services(FluentD)</w:t>
       </w:r>
     </w:p>
     <w:p>
@@ -772,7 +907,7 @@
         <w:rPr>
           <w:rtl w:val="0"/>
         </w:rPr>
-        <w:t xml:space="preserve">Standardize Log Formats(JSON, necessary logs)</w:t>
+        <w:t xml:space="preserve">Standardizing Log Formats(JSON, necessary logs)</w:t>
       </w:r>
     </w:p>
     <w:p>
@@ -784,7 +919,7 @@
         <w:rPr>
           <w:rtl w:val="0"/>
         </w:rPr>
-        <w:t xml:space="preserve">Use correlation IDs and Distributed Tracing tools like OpenTelemetry to map the flow of requests through the system.</w:t>
+        <w:t xml:space="preserve">Using correlation IDs and Distributed Tracing tools like OpenTelemetry to map the flow of requests through the system.</w:t>
       </w:r>
     </w:p>
     <w:p>
@@ -796,7 +931,7 @@
         <w:rPr>
           <w:rtl w:val="0"/>
         </w:rPr>
-        <w:t xml:space="preserve">Centralize Log Collection by using a log aggregator(Logstash)</w:t>
+        <w:t xml:space="preserve">Centralizing Log Collection by using a log aggregator(Logstash)</w:t>
       </w:r>
     </w:p>
     <w:p>
@@ -808,9 +943,9 @@
         <w:rPr>
           <w:rtl w:val="0"/>
         </w:rPr>
-        <w:t xml:space="preserve">Implement Real-Time processing(Apache Kafka)</w:t>
+        <w:t xml:space="preserve">Implementing Real-Time processing(Apache Kafka)</w:t>
         <w:br w:type="textWrapping"/>
-        <w:t xml:space="preserve">Ensure scalability(Horizontal scaling and Load balancing)</w:t>
+        <w:t xml:space="preserve">Ensuring scalability(Horizontal scaling and Load balancing)</w:t>
       </w:r>
     </w:p>
     <w:p>
@@ -1057,12 +1192,12 @@
           <wp:inline distB="114300" distT="114300" distL="114300" distR="114300">
             <wp:extent cx="1343025" cy="5057775"/>
             <wp:effectExtent b="0" l="0" r="0" t="0"/>
-            <wp:docPr id="1" name="image1.png"/>
+            <wp:docPr id="1" name="image2.png"/>
             <a:graphic>
               <a:graphicData uri="http://schemas.openxmlformats.org/drawingml/2006/picture">
                 <pic:pic>
                   <pic:nvPicPr>
-                    <pic:cNvPr id="0" name="image1.png"/>
+                    <pic:cNvPr id="0" name="image2.png"/>
                     <pic:cNvPicPr preferRelativeResize="0"/>
                   </pic:nvPicPr>
                   <pic:blipFill>
@@ -1133,7 +1268,7 @@
         <w:rPr>
           <w:rtl w:val="0"/>
         </w:rPr>
-        <w:t xml:space="preserve">Use Git repositories as the single source of truth for deployment configurations.</w:t>
+        <w:t xml:space="preserve">Using Git repositories as the single source of truth for deployment configurations.</w:t>
       </w:r>
     </w:p>
     <w:p>
@@ -1150,7 +1285,7 @@
         <w:rPr>
           <w:rtl w:val="0"/>
         </w:rPr>
-        <w:t xml:space="preserve">Implement RBAC and network policies in Kubernetes to secure the cluster.</w:t>
+        <w:t xml:space="preserve">Implementing RBAC and network policies in Kubernetes to secure the cluster.</w:t>
       </w:r>
     </w:p>
     <w:p>
@@ -1167,7 +1302,7 @@
         <w:rPr>
           <w:rtl w:val="0"/>
         </w:rPr>
-        <w:t xml:space="preserve">Use CI/CD tools like ArgoCD or FluxCD for GitOps.</w:t>
+        <w:t xml:space="preserve">Using CI/CD tools like ArgoCD or FluxCD for GitOps.</w:t>
       </w:r>
     </w:p>
     <w:p>
@@ -1184,7 +1319,7 @@
         <w:rPr>
           <w:rtl w:val="0"/>
         </w:rPr>
-        <w:t xml:space="preserve">Automate builds and deployments using CI tools like Jenkins or GitHub Actions.</w:t>
+        <w:t xml:space="preserve">Automating builds and deployments using CI tools like Jenkins or GitHub Actions.</w:t>
       </w:r>
     </w:p>
     <w:p>
@@ -1201,7 +1336,7 @@
         <w:rPr>
           <w:rtl w:val="0"/>
         </w:rPr>
-        <w:t xml:space="preserve">Implement monitoring and alerting using Prometheus and Grafana.</w:t>
+        <w:t xml:space="preserve">Implementing monitoring and alerting using Prometheus and Grafana.</w:t>
       </w:r>
     </w:p>
     <w:p>
@@ -1232,12 +1367,12 @@
           <wp:inline distB="114300" distT="114300" distL="114300" distR="114300">
             <wp:extent cx="5943600" cy="2425700"/>
             <wp:effectExtent b="0" l="0" r="0" t="0"/>
-            <wp:docPr id="3" name="image2.png"/>
+            <wp:docPr id="3" name="image1.png"/>
             <a:graphic>
               <a:graphicData uri="http://schemas.openxmlformats.org/drawingml/2006/picture">
                 <pic:pic>
                   <pic:nvPicPr>
-                    <pic:cNvPr id="0" name="image2.png"/>
+                    <pic:cNvPr id="0" name="image1.png"/>
                     <pic:cNvPicPr preferRelativeResize="0"/>
                   </pic:nvPicPr>
                   <pic:blipFill>
@@ -1312,52 +1447,52 @@
         <w:rPr>
           <w:rtl w:val="0"/>
         </w:rPr>
-        <w:t xml:space="preserve">Debugging intermittent React Native build failures requires a systematic approach to identify and resolve the root cause. Here’s a detailed step-by-step process:</w:t>
-      </w:r>
-    </w:p>
-    <w:p>
-      <w:pPr>
-        <w:rPr/>
-      </w:pPr>
-      <w:r>
-        <w:rPr>
-          <w:rtl w:val="0"/>
-        </w:rPr>
-      </w:r>
-    </w:p>
-    <w:p>
-      <w:pPr>
-        <w:rPr>
-          <w:b w:val="1"/>
-        </w:rPr>
-      </w:pPr>
-      <w:r>
-        <w:rPr>
-          <w:b w:val="1"/>
-          <w:rtl w:val="0"/>
-        </w:rPr>
-        <w:t xml:space="preserve">1. Understand the Symptoms</w:t>
-      </w:r>
-    </w:p>
-    <w:p>
-      <w:pPr>
-        <w:rPr/>
-      </w:pPr>
-      <w:r>
-        <w:rPr>
-          <w:rtl w:val="0"/>
-        </w:rPr>
-      </w:r>
-    </w:p>
-    <w:p>
-      <w:pPr>
-        <w:rPr/>
-      </w:pPr>
-      <w:r>
-        <w:rPr>
-          <w:rtl w:val="0"/>
-        </w:rPr>
-        <w:t xml:space="preserve">    Error Logs: Gather details from the build logs to identify error patterns. Look for specific error messages, stack traces, or failed commands.</w:t>
+        <w:t xml:space="preserve">Debugging intermittent React Native build failures requires a systematic approach to identify and resolve the root cause. Here’s my detailed step-by-step process:</w:t>
+      </w:r>
+    </w:p>
+    <w:p>
+      <w:pPr>
+        <w:rPr/>
+      </w:pPr>
+      <w:r>
+        <w:rPr>
+          <w:rtl w:val="0"/>
+        </w:rPr>
+      </w:r>
+    </w:p>
+    <w:p>
+      <w:pPr>
+        <w:rPr>
+          <w:b w:val="1"/>
+        </w:rPr>
+      </w:pPr>
+      <w:r>
+        <w:rPr>
+          <w:b w:val="1"/>
+          <w:rtl w:val="0"/>
+        </w:rPr>
+        <w:t xml:space="preserve">1. Understanding the Symptoms</w:t>
+      </w:r>
+    </w:p>
+    <w:p>
+      <w:pPr>
+        <w:rPr/>
+      </w:pPr>
+      <w:r>
+        <w:rPr>
+          <w:rtl w:val="0"/>
+        </w:rPr>
+      </w:r>
+    </w:p>
+    <w:p>
+      <w:pPr>
+        <w:rPr/>
+      </w:pPr>
+      <w:r>
+        <w:rPr>
+          <w:rtl w:val="0"/>
+        </w:rPr>
+        <w:t xml:space="preserve">    Error Logs: Gathering details from the build logs to identify error patterns. Look for specific error messages, stack traces, or failed commands.</w:t>
       </w:r>
     </w:p>
     <w:p>
@@ -1379,40 +1514,18 @@
         <w:rPr>
           <w:rtl w:val="0"/>
         </w:rPr>
-        <w:t xml:space="preserve">    Environment: Check if the failures happen only in certain environments:</w:t>
-      </w:r>
-    </w:p>
-    <w:p>
-      <w:pPr>
-        <w:rPr/>
-      </w:pPr>
-      <w:r>
-        <w:rPr>
-          <w:rtl w:val="0"/>
-        </w:rPr>
-        <w:t xml:space="preserve">        Local development machines.</w:t>
-      </w:r>
-    </w:p>
-    <w:p>
-      <w:pPr>
-        <w:rPr/>
-      </w:pPr>
-      <w:r>
-        <w:rPr>
-          <w:rtl w:val="0"/>
-        </w:rPr>
-        <w:t xml:space="preserve">        Continuous Integration (CI) pipelines.</w:t>
-      </w:r>
-    </w:p>
-    <w:p>
-      <w:pPr>
-        <w:rPr/>
-      </w:pPr>
-      <w:r>
-        <w:rPr>
-          <w:rtl w:val="0"/>
-        </w:rPr>
-        <w:t xml:space="preserve">        Specific operating systems (e.g., macOS for iOS builds).</w:t>
+        <w:t xml:space="preserve">    Environment: Checking if the failures happen only in certain environments:</w:t>
+      </w:r>
+    </w:p>
+    <w:p>
+      <w:pPr>
+        <w:rPr/>
+      </w:pPr>
+      <w:r>
+        <w:rPr>
+          <w:rtl w:val="0"/>
+        </w:rPr>
+        <w:t xml:space="preserve">        Local/development machines, Continuous Integration (CI) pipelines, Specific operating systems (e.g., macOS for iOS builds).</w:t>
       </w:r>
     </w:p>
     <w:p>
@@ -1468,92 +1581,49 @@
         <w:rPr>
           <w:rtl w:val="0"/>
         </w:rPr>
-        <w:t xml:space="preserve">        Clean the project:</w:t>
-      </w:r>
-    </w:p>
-    <w:p>
-      <w:pPr>
-        <w:rPr/>
-      </w:pPr>
-      <w:r>
-        <w:rPr>
-          <w:rtl w:val="0"/>
-        </w:rPr>
-      </w:r>
-    </w:p>
-    <w:p>
-      <w:pPr>
-        <w:rPr/>
-      </w:pPr>
-      <w:r>
-        <w:rPr>
-          <w:rtl w:val="0"/>
-        </w:rPr>
-        <w:t xml:space="preserve">cd android &amp;&amp; ./gradlew clean</w:t>
-      </w:r>
-    </w:p>
-    <w:p>
-      <w:pPr>
-        <w:rPr/>
-      </w:pPr>
-      <w:r>
-        <w:rPr>
-          <w:rtl w:val="0"/>
-        </w:rPr>
-        <w:t xml:space="preserve">cd ios &amp;&amp; xcodebuild clean</w:t>
-      </w:r>
-    </w:p>
-    <w:p>
-      <w:pPr>
-        <w:rPr/>
-      </w:pPr>
-      <w:r>
-        <w:rPr>
-          <w:rtl w:val="0"/>
-        </w:rPr>
-      </w:r>
-    </w:p>
-    <w:p>
-      <w:pPr>
-        <w:rPr/>
-      </w:pPr>
-      <w:r>
-        <w:rPr>
-          <w:rtl w:val="0"/>
-        </w:rPr>
-        <w:t xml:space="preserve">Rebuild:</w:t>
-      </w:r>
-    </w:p>
-    <w:p>
-      <w:pPr>
-        <w:rPr/>
-      </w:pPr>
-      <w:r>
-        <w:rPr>
-          <w:rtl w:val="0"/>
-        </w:rPr>
-      </w:r>
-    </w:p>
-    <w:p>
-      <w:pPr>
-        <w:rPr/>
-      </w:pPr>
-      <w:r>
-        <w:rPr>
-          <w:rtl w:val="0"/>
-        </w:rPr>
-        <w:t xml:space="preserve">        npx react-native run-android</w:t>
-      </w:r>
-    </w:p>
-    <w:p>
-      <w:pPr>
-        <w:rPr/>
-      </w:pPr>
-      <w:r>
-        <w:rPr>
-          <w:rtl w:val="0"/>
-        </w:rPr>
-        <w:t xml:space="preserve">        npx react-native run-ios</w:t>
+        <w:t xml:space="preserve">        Clean the project and rebuild</w:t>
+      </w:r>
+    </w:p>
+    <w:p>
+      <w:pPr>
+        <w:rPr/>
+      </w:pPr>
+      <w:r>
+        <w:rPr>
+          <w:rtl w:val="0"/>
+        </w:rPr>
+      </w:r>
+    </w:p>
+    <w:p>
+      <w:pPr>
+        <w:rPr/>
+      </w:pPr>
+      <w:r>
+        <w:rPr>
+          <w:rtl w:val="0"/>
+        </w:rPr>
+        <w:t xml:space="preserve"> </w:t>
+      </w:r>
+    </w:p>
+    <w:p>
+      <w:pPr>
+        <w:rPr/>
+      </w:pPr>
+      <w:r>
+        <w:rPr>
+          <w:rtl w:val="0"/>
+        </w:rPr>
+      </w:r>
+    </w:p>
+    <w:p>
+      <w:pPr>
+        <w:rPr/>
+      </w:pPr>
+      <w:r>
+        <w:rPr>
+          <w:rtl w:val="0"/>
+        </w:rPr>
+        <w:t xml:space="preserve"> </w:t>
       </w:r>
     </w:p>
     <w:p>
@@ -1621,7 +1691,7 @@
         <w:rPr>
           <w:rtl w:val="0"/>
         </w:rPr>
-        <w:t xml:space="preserve">    Examine the build logs carefully for:</w:t>
+        <w:t xml:space="preserve">    Examining the build logs carefully for:</w:t>
       </w:r>
     </w:p>
     <w:p>
@@ -1726,16 +1796,7 @@
     </w:p>
     <w:p>
       <w:pPr>
-        <w:rPr/>
-      </w:pPr>
-      <w:r>
-        <w:rPr>
-          <w:rtl w:val="0"/>
-        </w:rPr>
-      </w:r>
-    </w:p>
-    <w:p>
-      <w:pPr>
+        <w:ind w:left="720" w:firstLine="0"/>
         <w:rPr/>
       </w:pPr>
       <w:r>
@@ -1747,6 +1808,7 @@
     </w:p>
     <w:p>
       <w:pPr>
+        <w:ind w:left="720" w:firstLine="0"/>
         <w:rPr/>
       </w:pPr>
       <w:r>
@@ -1774,21 +1836,22 @@
         <w:rPr>
           <w:rtl w:val="0"/>
         </w:rPr>
-        <w:t xml:space="preserve">    Ensure you’re using a consistent package manager (npm or Yarn).</w:t>
-      </w:r>
-    </w:p>
-    <w:p>
-      <w:pPr>
-        <w:rPr/>
-      </w:pPr>
-      <w:r>
-        <w:rPr>
-          <w:rtl w:val="0"/>
-        </w:rPr>
-      </w:r>
-    </w:p>
-    <w:p>
-      <w:pPr>
+        <w:t xml:space="preserve">    Ensure I’m using a consistent package manager (npm or Yarn).</w:t>
+      </w:r>
+    </w:p>
+    <w:p>
+      <w:pPr>
+        <w:rPr/>
+      </w:pPr>
+      <w:r>
+        <w:rPr>
+          <w:rtl w:val="0"/>
+        </w:rPr>
+      </w:r>
+    </w:p>
+    <w:p>
+      <w:pPr>
+        <w:ind w:left="720" w:firstLine="0"/>
         <w:rPr/>
       </w:pPr>
       <w:r>
@@ -1800,16 +1863,18 @@
     </w:p>
     <w:p>
       <w:pPr>
-        <w:rPr/>
-      </w:pPr>
-      <w:r>
-        <w:rPr>
-          <w:rtl w:val="0"/>
-        </w:rPr>
-      </w:r>
-    </w:p>
-    <w:p>
-      <w:pPr>
+        <w:ind w:left="720" w:firstLine="0"/>
+        <w:rPr/>
+      </w:pPr>
+      <w:r>
+        <w:rPr>
+          <w:rtl w:val="0"/>
+        </w:rPr>
+      </w:r>
+    </w:p>
+    <w:p>
+      <w:pPr>
+        <w:ind w:left="720" w:firstLine="0"/>
         <w:rPr/>
       </w:pPr>
       <w:r>
@@ -1821,16 +1886,18 @@
     </w:p>
     <w:p>
       <w:pPr>
-        <w:rPr/>
-      </w:pPr>
-      <w:r>
-        <w:rPr>
-          <w:rtl w:val="0"/>
-        </w:rPr>
-      </w:r>
-    </w:p>
-    <w:p>
-      <w:pPr>
+        <w:ind w:left="720" w:firstLine="0"/>
+        <w:rPr/>
+      </w:pPr>
+      <w:r>
+        <w:rPr>
+          <w:rtl w:val="0"/>
+        </w:rPr>
+      </w:r>
+    </w:p>
+    <w:p>
+      <w:pPr>
+        <w:ind w:left="720" w:firstLine="0"/>
         <w:rPr/>
       </w:pPr>
       <w:r>
@@ -1842,6 +1909,7 @@
     </w:p>
     <w:p>
       <w:pPr>
+        <w:ind w:left="720" w:firstLine="0"/>
         <w:rPr/>
       </w:pPr>
       <w:r>
@@ -1853,6 +1921,7 @@
     </w:p>
     <w:p>
       <w:pPr>
+        <w:ind w:left="720" w:firstLine="0"/>
         <w:rPr/>
       </w:pPr>
       <w:r>
@@ -1864,16 +1933,18 @@
     </w:p>
     <w:p>
       <w:pPr>
-        <w:rPr/>
-      </w:pPr>
-      <w:r>
-        <w:rPr>
-          <w:rtl w:val="0"/>
-        </w:rPr>
-      </w:r>
-    </w:p>
-    <w:p>
-      <w:pPr>
+        <w:ind w:left="720" w:firstLine="0"/>
+        <w:rPr/>
+      </w:pPr>
+      <w:r>
+        <w:rPr>
+          <w:rtl w:val="0"/>
+        </w:rPr>
+      </w:r>
+    </w:p>
+    <w:p>
+      <w:pPr>
+        <w:ind w:left="720" w:firstLine="0"/>
         <w:rPr/>
       </w:pPr>
       <w:r>
@@ -1885,16 +1956,18 @@
     </w:p>
     <w:p>
       <w:pPr>
-        <w:rPr/>
-      </w:pPr>
-      <w:r>
-        <w:rPr>
-          <w:rtl w:val="0"/>
-        </w:rPr>
-      </w:r>
-    </w:p>
-    <w:p>
-      <w:pPr>
+        <w:ind w:left="720" w:firstLine="0"/>
+        <w:rPr/>
+      </w:pPr>
+      <w:r>
+        <w:rPr>
+          <w:rtl w:val="0"/>
+        </w:rPr>
+      </w:r>
+    </w:p>
+    <w:p>
+      <w:pPr>
+        <w:ind w:left="720" w:firstLine="0"/>
         <w:rPr/>
       </w:pPr>
       <w:r>
@@ -1906,16 +1979,18 @@
     </w:p>
     <w:p>
       <w:pPr>
-        <w:rPr/>
-      </w:pPr>
-      <w:r>
-        <w:rPr>
-          <w:rtl w:val="0"/>
-        </w:rPr>
-      </w:r>
-    </w:p>
-    <w:p>
-      <w:pPr>
+        <w:ind w:left="720" w:firstLine="0"/>
+        <w:rPr/>
+      </w:pPr>
+      <w:r>
+        <w:rPr>
+          <w:rtl w:val="0"/>
+        </w:rPr>
+      </w:r>
+    </w:p>
+    <w:p>
+      <w:pPr>
+        <w:ind w:left="720" w:firstLine="0"/>
         <w:rPr/>
       </w:pPr>
       <w:r>
@@ -1927,16 +2002,18 @@
     </w:p>
     <w:p>
       <w:pPr>
-        <w:rPr/>
-      </w:pPr>
-      <w:r>
-        <w:rPr>
-          <w:rtl w:val="0"/>
-        </w:rPr>
-      </w:r>
-    </w:p>
-    <w:p>
-      <w:pPr>
+        <w:ind w:left="720" w:firstLine="0"/>
+        <w:rPr/>
+      </w:pPr>
+      <w:r>
+        <w:rPr>
+          <w:rtl w:val="0"/>
+        </w:rPr>
+      </w:r>
+    </w:p>
+    <w:p>
+      <w:pPr>
+        <w:ind w:left="720" w:firstLine="0"/>
         <w:rPr/>
       </w:pPr>
       <w:r>
@@ -2300,81 +2377,6 @@
           <w:rtl w:val="0"/>
         </w:rPr>
         <w:t xml:space="preserve">    Clone the repository into a new directory and build the project:</w:t>
-      </w:r>
-    </w:p>
-    <w:p>
-      <w:pPr>
-        <w:rPr/>
-      </w:pPr>
-      <w:r>
-        <w:rPr>
-          <w:rtl w:val="0"/>
-        </w:rPr>
-      </w:r>
-    </w:p>
-    <w:p>
-      <w:pPr>
-        <w:rPr/>
-      </w:pPr>
-      <w:r>
-        <w:rPr>
-          <w:rtl w:val="0"/>
-        </w:rPr>
-        <w:t xml:space="preserve">    git clone &lt;repo_url&gt;</w:t>
-      </w:r>
-    </w:p>
-    <w:p>
-      <w:pPr>
-        <w:rPr/>
-      </w:pPr>
-      <w:r>
-        <w:rPr>
-          <w:rtl w:val="0"/>
-        </w:rPr>
-        <w:t xml:space="preserve">    cd &lt;repo_name&gt;</w:t>
-      </w:r>
-    </w:p>
-    <w:p>
-      <w:pPr>
-        <w:rPr/>
-      </w:pPr>
-      <w:r>
-        <w:rPr>
-          <w:rtl w:val="0"/>
-        </w:rPr>
-        <w:t xml:space="preserve">    npm install</w:t>
-      </w:r>
-    </w:p>
-    <w:p>
-      <w:pPr>
-        <w:rPr/>
-      </w:pPr>
-      <w:r>
-        <w:rPr>
-          <w:rtl w:val="0"/>
-        </w:rPr>
-        <w:t xml:space="preserve">    npx react-native run-android</w:t>
-      </w:r>
-    </w:p>
-    <w:p>
-      <w:pPr>
-        <w:rPr/>
-      </w:pPr>
-      <w:r>
-        <w:rPr>
-          <w:rtl w:val="0"/>
-        </w:rPr>
-        <w:t xml:space="preserve">    npx react-native run-ios</w:t>
-      </w:r>
-    </w:p>
-    <w:p>
-      <w:pPr>
-        <w:rPr/>
-      </w:pPr>
-      <w:r>
-        <w:rPr>
-          <w:rtl w:val="0"/>
-        </w:rPr>
       </w:r>
     </w:p>
     <w:p>

</xml_diff>